<commit_message>
Add file refers for machine learning report
</commit_message>
<xml_diff>
--- a/2020/HK1/MACHINE_LEARNING/Report/Report_Pham_Quoc_Bao.docx
+++ b/2020/HK1/MACHINE_LEARNING/Report/Report_Pham_Quoc_Bao.docx
@@ -124,7 +124,16 @@
           <w:sz w:val="32"/>
           <w:szCs w:val="32"/>
         </w:rPr>
-        <w:t>NHẬN DIỆN BIỂN BÁO GIAO THÔNG SỬ DỤNG MACHINE LEARNING</w:t>
+        <w:t xml:space="preserve">NHẬN DIỆN BIỂN BÁO GIAO THÔNG SỬ DỤNG </w:t>
+      </w:r>
+      <w:r>
+        <w:rPr>
+          <w:rFonts w:cs="Times New Roman"/>
+          <w:b/>
+          <w:sz w:val="32"/>
+          <w:szCs w:val="32"/>
+        </w:rPr>
+        <w:t>MÁY HỌC</w:t>
       </w:r>
     </w:p>
     <w:p>
@@ -6499,308 +6508,14 @@
     </w:p>
     <w:p>
       <w:pPr>
-        <w:ind w:firstLine="360"/>
-        <w:rPr>
-          <w:lang w:val="vi-VN"/>
-        </w:rPr>
-      </w:pPr>
-      <w:r>
-        <w:t>Ngày</w:t>
-      </w:r>
-      <w:r>
-        <w:rPr>
-          <w:lang w:val="vi-VN"/>
-        </w:rPr>
-        <w:t xml:space="preserve"> nay việc </w:t>
-      </w:r>
-      <w:r>
-        <w:rPr>
-          <w:lang w:val="vi-VN"/>
-        </w:rPr>
-        <w:t>chuyển đổi điều khiển thủ công sang tự động đang phát triển mạnh mẽ</w:t>
-      </w:r>
-      <w:r>
-        <w:rPr>
-          <w:lang w:val="vi-VN"/>
-        </w:rPr>
-        <w:t>.</w:t>
-      </w:r>
-      <w:r>
-        <w:rPr>
-          <w:lang w:val="vi-VN"/>
-        </w:rPr>
-        <w:t xml:space="preserve"> </w:t>
-      </w:r>
-      <w:r>
-        <w:rPr>
-          <w:lang w:val="vi-VN"/>
-        </w:rPr>
-        <w:t>G</w:t>
-      </w:r>
-      <w:r>
-        <w:rPr>
-          <w:lang w:val="vi-VN"/>
-        </w:rPr>
-        <w:t xml:space="preserve">iúp con người nâng cao năng suất lao động, </w:t>
-      </w:r>
-      <w:r>
-        <w:rPr>
-          <w:lang w:val="vi-VN"/>
-        </w:rPr>
-        <w:t xml:space="preserve"> </w:t>
-      </w:r>
-      <w:r>
-        <w:rPr>
-          <w:lang w:val="vi-VN"/>
-        </w:rPr>
-        <w:t xml:space="preserve">có thêm thời gian nghỉ ngơi so với việc điều khiển bằng phương pháp thủ công như trước đây. </w:t>
-      </w:r>
-      <w:r>
-        <w:rPr>
-          <w:lang w:val="vi-VN"/>
-        </w:rPr>
-        <w:t xml:space="preserve">Rất nhiều thiết bị được điều khiển bằng ứng dụng Fuzzy Logic đang dần trở nên phổ biến trong các lĩnh vực </w:t>
-      </w:r>
-      <w:r>
-        <w:rPr>
-          <w:lang w:val="vi-VN"/>
-        </w:rPr>
-        <w:t xml:space="preserve">công nghiệp hoặc dân dụng chẳng hạn như bộ điều khiển lái tàu, Máy giặt, tủ lạnh… </w:t>
-      </w:r>
-      <w:r>
-        <w:rPr>
-          <w:lang w:val="vi-VN"/>
-        </w:rPr>
-        <w:t>Sở dĩ có sự chuyển đổi mạnh mẽ như vậy cũng vì một phần những bộ điều khiển này dựa trên suy luận mờ</w:t>
-      </w:r>
-      <w:r>
-        <w:rPr>
-          <w:lang w:val="vi-VN"/>
-        </w:rPr>
-        <w:t>. Cho phép người điều khiển không cần phải thao tác nhiều trên một thiết bị hay quá trình.</w:t>
-      </w:r>
-      <w:r>
-        <w:rPr>
-          <w:lang w:val="vi-VN"/>
-        </w:rPr>
-        <w:t xml:space="preserve"> Logic mời được xây dựng dựa trên kinh nghiệm của những người điều khiển, qua đó giúp tạo ra được bộ điều khiển đủ tin cậy. Thay thế được </w:t>
-      </w:r>
-      <w:r>
-        <w:rPr>
-          <w:lang w:val="vi-VN"/>
-        </w:rPr>
-        <w:t>họ nhưng hiệu quả thì vẫn giữ được như khi người điều khiển đang thực hiện.</w:t>
-      </w:r>
-    </w:p>
-    <w:p>
-      <w:pPr>
-        <w:ind w:firstLine="360"/>
-        <w:rPr>
-          <w:lang w:val="vi-VN"/>
-        </w:rPr>
-      </w:pPr>
-      <w:r>
-        <w:rPr>
-          <w:rFonts w:cs="Times New Roman"/>
-        </w:rPr>
-        <w:t>Cùng</w:t>
-      </w:r>
-      <w:r>
-        <w:rPr>
-          <w:rFonts w:cs="Times New Roman"/>
-          <w:lang w:val="vi-VN"/>
-        </w:rPr>
-        <w:t xml:space="preserve"> với sự tiến bộ vượt bậc của khoa học kĩ thuật nói chung cũng như những bộ điều khiển sử dụng Fuzzy Logic nói riệng thì việc </w:t>
-      </w:r>
-      <w:r>
-        <w:rPr>
-          <w:rFonts w:cs="Times New Roman"/>
-        </w:rPr>
-        <w:t>điều khiển tốc độ quạt trong nhà xưởng hiện nay chủ yếu thực hiện bằng tay và đa số chưa có thề điều chỉnh tốc độ hợp lý bằng việc đọc các giá trị cảm biến nhiệt độ. Do đó yêu cầu phải tạo ra đươc một hệ thống điều khiển được tốc độ của quạt bằng cách đọc giá trị của những cảm biến được lắp bên trong và bên ngoài nhà máy để thu thập dữ liệu nhiệt độ. Ngoài ra còn đảm bảo hoạt động liên tục, tin cậy và phải thay đổi trạng thái sao cho phù hợp với mỗi lần có giá trị nhiệt độ mới. Bởi vì bản thân giá trị cảm biến nhiệt độ trả về kết quả sẽ không phải ở một mức cố định mà giá trị ở đây chính là những con</w:t>
-      </w:r>
-      <w:r>
-        <w:rPr>
-          <w:rFonts w:cs="Times New Roman"/>
-          <w:lang w:val="vi-VN"/>
-        </w:rPr>
-        <w:t xml:space="preserve"> số</w:t>
-      </w:r>
-      <w:r>
-        <w:rPr>
-          <w:rFonts w:cs="Times New Roman"/>
-        </w:rPr>
-        <w:t xml:space="preserve"> thay đổi liên tục theo thời gian.</w:t>
-      </w:r>
-    </w:p>
-    <w:p>
-      <w:pPr>
         <w:pStyle w:val="ListParagraph"/>
-        <w:spacing w:line="276" w:lineRule="auto"/>
-        <w:ind w:left="0" w:firstLine="360"/>
+        <w:keepNext/>
+        <w:spacing w:after="0" w:line="360" w:lineRule="auto"/>
         <w:jc w:val="both"/>
-        <w:rPr>
-          <w:rFonts w:cs="Times New Roman"/>
-          <w:lang w:val="vi-VN"/>
-        </w:rPr>
-      </w:pPr>
-      <w:r>
-        <w:rPr>
-          <w:rFonts w:cs="Times New Roman"/>
-          <w:lang w:val="vi-VN"/>
-        </w:rPr>
-        <w:t>Để giúp nhân viên cảm thấy thoải mái hơn trong môi trường làm việc nhà xưởng, việc chuyển đổi điều khiển tốc độ quạt từ thủ công sang tự động</w:t>
-      </w:r>
-      <w:r>
-        <w:rPr>
-          <w:rFonts w:cs="Times New Roman"/>
-        </w:rPr>
-        <w:t xml:space="preserve"> là một vấn đề cần có sự đầu tư nghiêm túc để tìm ra một hướng giải pháp tối ưu, hợp lý</w:t>
-      </w:r>
-      <w:r>
-        <w:rPr>
-          <w:rFonts w:cs="Times New Roman"/>
-          <w:lang w:val="vi-VN"/>
-        </w:rPr>
-        <w:t>.</w:t>
-      </w:r>
-      <w:r>
-        <w:rPr>
-          <w:rFonts w:cs="Times New Roman"/>
-        </w:rPr>
-        <w:t xml:space="preserve"> </w:t>
-      </w:r>
-      <w:r>
-        <w:rPr>
-          <w:rFonts w:cs="Times New Roman"/>
-        </w:rPr>
-        <w:t>Đề</w:t>
-      </w:r>
-      <w:r>
-        <w:rPr>
-          <w:rFonts w:cs="Times New Roman"/>
-          <w:lang w:val="vi-VN"/>
-        </w:rPr>
-        <w:t xml:space="preserve"> tài: “Đ</w:t>
-      </w:r>
-      <w:r>
-        <w:rPr>
-          <w:rFonts w:cs="Times New Roman"/>
-        </w:rPr>
-        <w:t>iều khiển tốc độ quạt trên phần mềm MATLAB sử dụng Fuzzy Logic</w:t>
-      </w:r>
-      <w:r>
-        <w:rPr>
-          <w:rFonts w:cs="Times New Roman"/>
-          <w:lang w:val="vi-VN"/>
-        </w:rPr>
-        <w:t>” được học viên tiến hành nghiên cứu nhằm giải quyết những vấn đề trên.</w:t>
-      </w:r>
-    </w:p>
-    <w:p>
-      <w:pPr>
-        <w:pStyle w:val="ListParagraph"/>
-        <w:spacing w:line="276" w:lineRule="auto"/>
-        <w:ind w:left="0" w:firstLine="360"/>
-        <w:jc w:val="both"/>
-        <w:rPr>
-          <w:rFonts w:cs="Times New Roman"/>
-          <w:lang w:val="vi-VN"/>
-        </w:rPr>
-      </w:pPr>
-    </w:p>
-    <w:p>
-      <w:pPr>
-        <w:pStyle w:val="ListParagraph"/>
-        <w:spacing w:line="276" w:lineRule="auto"/>
-        <w:ind w:left="0" w:firstLine="360"/>
-        <w:jc w:val="both"/>
-        <w:rPr>
-          <w:rFonts w:cs="Times New Roman"/>
-          <w:lang w:val="vi-VN"/>
-        </w:rPr>
-      </w:pPr>
-    </w:p>
-    <w:p>
-      <w:pPr>
-        <w:pStyle w:val="ListParagraph"/>
-        <w:spacing w:line="276" w:lineRule="auto"/>
-        <w:ind w:left="0" w:firstLine="360"/>
-        <w:jc w:val="both"/>
-        <w:rPr>
-          <w:rFonts w:cs="Times New Roman"/>
-          <w:lang w:val="vi-VN"/>
-        </w:rPr>
-      </w:pPr>
-    </w:p>
-    <w:p>
-      <w:pPr>
-        <w:pStyle w:val="ListParagraph"/>
-        <w:spacing w:line="276" w:lineRule="auto"/>
-        <w:ind w:left="0" w:firstLine="360"/>
-        <w:jc w:val="both"/>
-        <w:rPr>
-          <w:rFonts w:cs="Times New Roman"/>
-          <w:lang w:val="vi-VN"/>
-        </w:rPr>
-      </w:pPr>
-    </w:p>
-    <w:p>
-      <w:pPr>
-        <w:pStyle w:val="ListParagraph"/>
-        <w:spacing w:line="276" w:lineRule="auto"/>
-        <w:ind w:left="0" w:firstLine="360"/>
-        <w:jc w:val="both"/>
-        <w:rPr>
-          <w:rFonts w:cs="Times New Roman"/>
-          <w:lang w:val="vi-VN"/>
-        </w:rPr>
-      </w:pPr>
-    </w:p>
-    <w:p>
-      <w:pPr>
-        <w:pStyle w:val="ListParagraph"/>
-        <w:spacing w:line="276" w:lineRule="auto"/>
-        <w:ind w:left="0" w:firstLine="360"/>
-        <w:jc w:val="both"/>
-        <w:rPr>
-          <w:rFonts w:cs="Times New Roman"/>
-          <w:lang w:val="vi-VN"/>
-        </w:rPr>
-      </w:pPr>
-    </w:p>
-    <w:p>
-      <w:pPr>
-        <w:pStyle w:val="ListParagraph"/>
-        <w:spacing w:line="276" w:lineRule="auto"/>
-        <w:ind w:left="0" w:firstLine="360"/>
-        <w:jc w:val="both"/>
-        <w:rPr>
-          <w:rFonts w:cs="Times New Roman"/>
-          <w:lang w:val="vi-VN"/>
-        </w:rPr>
-      </w:pPr>
-    </w:p>
-    <w:p>
-      <w:pPr>
-        <w:pStyle w:val="ListParagraph"/>
-        <w:spacing w:line="276" w:lineRule="auto"/>
-        <w:ind w:left="0" w:firstLine="360"/>
-        <w:jc w:val="both"/>
-        <w:rPr>
-          <w:rFonts w:cs="Times New Roman"/>
-          <w:lang w:val="vi-VN"/>
-        </w:rPr>
-      </w:pPr>
-    </w:p>
-    <w:p>
-      <w:pPr>
-        <w:pStyle w:val="ListParagraph"/>
-        <w:spacing w:line="276" w:lineRule="auto"/>
-        <w:ind w:left="0" w:firstLine="360"/>
-        <w:jc w:val="both"/>
-        <w:rPr>
-          <w:rFonts w:cs="Times New Roman"/>
-          <w:lang w:val="vi-VN"/>
+        <w:outlineLvl w:val="1"/>
+        <w:rPr>
+          <w:rFonts w:eastAsia="Times New Roman" w:cs="Times New Roman"/>
+          <w:b/>
         </w:rPr>
       </w:pPr>
     </w:p>
@@ -6824,7 +6539,6 @@
         <w:rPr>
           <w:b/>
         </w:rPr>
-        <w:lastRenderedPageBreak/>
         <w:t>Các nghiên cứu trong và ngoài nước</w:t>
       </w:r>
       <w:bookmarkEnd w:id="7"/>
@@ -7147,6 +6861,7 @@
         <w:ind w:left="0" w:firstLine="284"/>
       </w:pPr>
       <w:r>
+        <w:lastRenderedPageBreak/>
         <w:t>Caldo, R. B., Seranilla, J. T., Castillo, D. J., Diocales, K. S., Gulle, W. D., Nunez, B. L., &amp; Parreno, C. T. (2015). Design and development of fuzzy</w:t>
       </w:r>
       <w:r>
@@ -7165,11 +6880,7 @@
         <w:t xml:space="preserve"> </w:t>
       </w:r>
       <w:r>
-        <w:t xml:space="preserve">controlled dimming lighting system using Arduino microcontroller. 2015 </w:t>
-      </w:r>
-      <w:r>
-        <w:lastRenderedPageBreak/>
-        <w:t>International Conference on Humanoid, Nanotechnology, Information Technology,</w:t>
+        <w:t>controlled dimming lighting system using Arduino microcontroller. 2015 International Conference on Humanoid, Nanotechnology, Information Technology,</w:t>
       </w:r>
       <w:r>
         <w:rPr>
@@ -7701,6 +7412,7 @@
           <w:rFonts w:eastAsia="Times New Roman" w:cs="Times New Roman"/>
           <w:b/>
         </w:rPr>
+        <w:lastRenderedPageBreak/>
         <w:t>Điểm</w:t>
       </w:r>
       <w:r>
@@ -7789,7 +7501,6 @@
           <w:rFonts w:eastAsia="Times New Roman" w:cs="Times New Roman"/>
           <w:b/>
         </w:rPr>
-        <w:lastRenderedPageBreak/>
         <w:t>Tính thực tiễn</w:t>
       </w:r>
       <w:bookmarkEnd w:id="14"/>
@@ -8610,7 +8321,6 @@
           <w:rFonts w:cs="Times New Roman"/>
           <w:color w:val="auto"/>
         </w:rPr>
-        <w:lastRenderedPageBreak/>
         <w:t>Chương</w:t>
       </w:r>
       <w:r>
@@ -8855,8 +8565,6 @@
           <w:lang w:val="sv-SE"/>
         </w:rPr>
       </w:pPr>
-      <w:bookmarkStart w:id="35" w:name="_GoBack"/>
-      <w:bookmarkEnd w:id="35"/>
     </w:p>
     <w:p>
       <w:pPr>
@@ -8973,14 +8681,13 @@
           <w:lang w:val="sv-SE"/>
         </w:rPr>
       </w:pPr>
-      <w:bookmarkStart w:id="36" w:name="_Toc58764809"/>
+      <w:bookmarkStart w:id="35" w:name="_Toc58764809"/>
       <w:r>
         <w:rPr>
           <w:rFonts w:cs="Times New Roman"/>
           <w:color w:val="auto"/>
           <w:lang w:val="sv-SE"/>
         </w:rPr>
-        <w:lastRenderedPageBreak/>
         <w:t>C</w:t>
       </w:r>
       <w:r>
@@ -9007,7 +8714,7 @@
         </w:rPr>
         <w:t>2</w:t>
       </w:r>
-      <w:bookmarkEnd w:id="36"/>
+      <w:bookmarkEnd w:id="35"/>
     </w:p>
     <w:p>
       <w:pPr>
@@ -9020,7 +8727,7 @@
           <w:lang w:val="sv-SE"/>
         </w:rPr>
       </w:pPr>
-      <w:bookmarkStart w:id="37" w:name="_Toc58764810"/>
+      <w:bookmarkStart w:id="36" w:name="_Toc58764810"/>
       <w:r>
         <w:rPr>
           <w:rFonts w:cs="Times New Roman"/>
@@ -9030,7 +8737,7 @@
         </w:rPr>
         <w:t>XÂY DỰNG MÔ HÌNH</w:t>
       </w:r>
-      <w:bookmarkEnd w:id="37"/>
+      <w:bookmarkEnd w:id="36"/>
       <w:r>
         <w:rPr>
           <w:rFonts w:cs="Times New Roman"/>
@@ -9049,7 +8756,7 @@
           <w:rFonts w:cs="Times New Roman"/>
         </w:rPr>
       </w:pPr>
-      <w:bookmarkStart w:id="38" w:name="_Toc58764811"/>
+      <w:bookmarkStart w:id="37" w:name="_Toc58764811"/>
       <w:r>
         <w:rPr>
           <w:rFonts w:cs="Times New Roman"/>
@@ -9068,7 +8775,7 @@
         </w:rPr>
         <w:t>Sơ đồ khối</w:t>
       </w:r>
-      <w:bookmarkEnd w:id="38"/>
+      <w:bookmarkEnd w:id="37"/>
     </w:p>
     <w:p>
       <w:pPr>
@@ -9078,7 +8785,7 @@
           <w:rFonts w:cs="Times New Roman"/>
         </w:rPr>
       </w:pPr>
-      <w:bookmarkStart w:id="39" w:name="_Toc58764812"/>
+      <w:bookmarkStart w:id="38" w:name="_Toc58764812"/>
       <w:r>
         <w:rPr>
           <w:rFonts w:cs="Times New Roman"/>
@@ -9097,7 +8804,7 @@
         </w:rPr>
         <w:t>Tạo giao diện</w:t>
       </w:r>
-      <w:bookmarkEnd w:id="39"/>
+      <w:bookmarkEnd w:id="38"/>
     </w:p>
     <w:p>
       <w:pPr>
@@ -9107,7 +8814,7 @@
           <w:rFonts w:cs="Times New Roman"/>
         </w:rPr>
       </w:pPr>
-      <w:bookmarkStart w:id="40" w:name="_Toc58764813"/>
+      <w:bookmarkStart w:id="39" w:name="_Toc58764813"/>
       <w:r>
         <w:rPr>
           <w:rFonts w:cs="Times New Roman"/>
@@ -9126,35 +8833,7 @@
         </w:rPr>
         <w:t>Tạo các khối liên kết</w:t>
       </w:r>
-      <w:bookmarkEnd w:id="40"/>
-    </w:p>
-    <w:p>
-      <w:pPr>
-        <w:rPr>
-          <w:lang w:val="sv-SE"/>
-        </w:rPr>
-      </w:pPr>
-    </w:p>
-    <w:p>
-      <w:pPr>
-        <w:rPr>
-          <w:lang w:val="sv-SE"/>
-        </w:rPr>
-      </w:pPr>
-    </w:p>
-    <w:p>
-      <w:pPr>
-        <w:rPr>
-          <w:lang w:val="sv-SE"/>
-        </w:rPr>
-      </w:pPr>
-    </w:p>
-    <w:p>
-      <w:pPr>
-        <w:rPr>
-          <w:lang w:val="sv-SE"/>
-        </w:rPr>
-      </w:pPr>
+      <w:bookmarkEnd w:id="39"/>
     </w:p>
     <w:p>
       <w:pPr>
@@ -9292,8 +8971,8 @@
           <w:lang w:val="sv-SE"/>
         </w:rPr>
       </w:pPr>
-      <w:bookmarkStart w:id="41" w:name="_Toc504940165"/>
-      <w:bookmarkStart w:id="42" w:name="_Toc58764814"/>
+      <w:bookmarkStart w:id="40" w:name="_Toc504940165"/>
+      <w:bookmarkStart w:id="41" w:name="_Toc58764814"/>
       <w:r>
         <w:rPr>
           <w:rFonts w:cs="Times New Roman"/>
@@ -9311,7 +8990,7 @@
         </w:rPr>
         <w:t xml:space="preserve">hương </w:t>
       </w:r>
-      <w:bookmarkEnd w:id="41"/>
+      <w:bookmarkEnd w:id="40"/>
       <w:r>
         <w:rPr>
           <w:rFonts w:cs="Times New Roman"/>
@@ -9320,7 +8999,7 @@
         </w:rPr>
         <w:t>3</w:t>
       </w:r>
-      <w:bookmarkEnd w:id="42"/>
+      <w:bookmarkEnd w:id="41"/>
     </w:p>
     <w:p>
       <w:pPr>
@@ -9333,7 +9012,7 @@
           <w:lang w:val="sv-SE"/>
         </w:rPr>
       </w:pPr>
-      <w:bookmarkStart w:id="43" w:name="_Toc58764815"/>
+      <w:bookmarkStart w:id="42" w:name="_Toc58764815"/>
       <w:r>
         <w:rPr>
           <w:rFonts w:cs="Times New Roman"/>
@@ -9341,394 +9020,352 @@
           <w:sz w:val="36"/>
           <w:lang w:val="sv-SE"/>
         </w:rPr>
-        <w:t>MÔ PHỎNG THỰC TẾ</w:t>
-      </w:r>
-      <w:bookmarkEnd w:id="43"/>
-    </w:p>
-    <w:p>
-      <w:pPr>
-        <w:pStyle w:val="Heading2"/>
-        <w:spacing w:after="0"/>
-        <w:rPr>
-          <w:rFonts w:cs="Times New Roman"/>
-        </w:rPr>
-      </w:pPr>
-      <w:bookmarkStart w:id="44" w:name="_Toc504940167"/>
-      <w:bookmarkStart w:id="45" w:name="_Toc58764816"/>
-      <w:r>
-        <w:rPr>
-          <w:rFonts w:cs="Times New Roman"/>
-        </w:rPr>
-        <w:t>3</w:t>
-      </w:r>
-      <w:r>
-        <w:rPr>
-          <w:rFonts w:cs="Times New Roman"/>
-        </w:rPr>
-        <w:t xml:space="preserve">.1 </w:t>
-      </w:r>
-      <w:bookmarkEnd w:id="44"/>
-      <w:r>
-        <w:rPr>
-          <w:rFonts w:cs="Times New Roman"/>
-        </w:rPr>
-        <w:t>Mô phỏng thực tế của hệ thống trên phần mềm MATLAB</w:t>
-      </w:r>
-      <w:bookmarkEnd w:id="45"/>
-    </w:p>
-    <w:p>
-      <w:pPr>
-        <w:rPr>
-          <w:lang w:val="sv-SE"/>
-        </w:rPr>
-      </w:pPr>
-    </w:p>
-    <w:p>
-      <w:pPr>
-        <w:rPr>
-          <w:lang w:val="sv-SE"/>
-        </w:rPr>
-      </w:pPr>
-    </w:p>
-    <w:p>
-      <w:pPr>
-        <w:rPr>
-          <w:lang w:val="sv-SE"/>
-        </w:rPr>
-      </w:pPr>
-    </w:p>
-    <w:p>
-      <w:pPr>
-        <w:rPr>
-          <w:lang w:val="sv-SE"/>
-        </w:rPr>
-      </w:pPr>
-    </w:p>
-    <w:p>
-      <w:pPr>
-        <w:rPr>
-          <w:lang w:val="sv-SE"/>
-        </w:rPr>
-      </w:pPr>
-    </w:p>
-    <w:p>
-      <w:pPr>
-        <w:rPr>
-          <w:lang w:val="sv-SE"/>
-        </w:rPr>
-      </w:pPr>
-    </w:p>
-    <w:p>
-      <w:pPr>
-        <w:rPr>
-          <w:lang w:val="sv-SE"/>
-        </w:rPr>
-      </w:pPr>
-    </w:p>
-    <w:p>
-      <w:pPr>
-        <w:rPr>
-          <w:lang w:val="sv-SE"/>
-        </w:rPr>
-      </w:pPr>
-    </w:p>
-    <w:p>
-      <w:pPr>
-        <w:rPr>
-          <w:lang w:val="sv-SE"/>
-        </w:rPr>
-      </w:pPr>
-    </w:p>
-    <w:p>
-      <w:pPr>
-        <w:rPr>
-          <w:lang w:val="sv-SE"/>
-        </w:rPr>
-      </w:pPr>
-    </w:p>
-    <w:p>
-      <w:pPr>
-        <w:rPr>
-          <w:lang w:val="sv-SE"/>
-        </w:rPr>
-      </w:pPr>
-    </w:p>
-    <w:p>
-      <w:pPr>
-        <w:rPr>
-          <w:lang w:val="sv-SE"/>
-        </w:rPr>
-      </w:pPr>
-    </w:p>
-    <w:p>
-      <w:pPr>
-        <w:rPr>
-          <w:lang w:val="sv-SE"/>
-        </w:rPr>
-      </w:pPr>
-    </w:p>
-    <w:p>
-      <w:pPr>
-        <w:rPr>
-          <w:lang w:val="sv-SE"/>
-        </w:rPr>
-      </w:pPr>
-    </w:p>
-    <w:p>
-      <w:pPr>
-        <w:rPr>
-          <w:lang w:val="sv-SE"/>
-        </w:rPr>
-      </w:pPr>
-    </w:p>
-    <w:p>
-      <w:pPr>
-        <w:rPr>
-          <w:lang w:val="sv-SE"/>
-        </w:rPr>
-      </w:pPr>
-    </w:p>
-    <w:p>
-      <w:pPr>
-        <w:rPr>
-          <w:lang w:val="sv-SE"/>
-        </w:rPr>
-      </w:pPr>
-    </w:p>
-    <w:p>
-      <w:pPr>
-        <w:rPr>
-          <w:lang w:val="sv-SE"/>
-        </w:rPr>
-      </w:pPr>
-    </w:p>
-    <w:p>
-      <w:pPr>
-        <w:rPr>
-          <w:lang w:val="sv-SE"/>
-        </w:rPr>
-      </w:pPr>
-    </w:p>
-    <w:p>
-      <w:pPr>
-        <w:rPr>
-          <w:lang w:val="sv-SE"/>
-        </w:rPr>
-      </w:pPr>
-    </w:p>
-    <w:p>
-      <w:pPr>
-        <w:rPr>
-          <w:lang w:val="sv-SE"/>
-        </w:rPr>
-      </w:pPr>
-    </w:p>
-    <w:p>
-      <w:pPr>
-        <w:rPr>
-          <w:lang w:val="sv-SE"/>
-        </w:rPr>
-      </w:pPr>
-    </w:p>
-    <w:p>
-      <w:pPr>
-        <w:rPr>
-          <w:lang w:val="sv-SE"/>
-        </w:rPr>
-      </w:pPr>
-    </w:p>
-    <w:p>
-      <w:pPr>
-        <w:rPr>
-          <w:lang w:val="sv-SE"/>
-        </w:rPr>
-      </w:pPr>
-    </w:p>
-    <w:p>
-      <w:pPr>
-        <w:pStyle w:val="Heading1"/>
-        <w:spacing w:after="0"/>
-        <w:rPr>
-          <w:rFonts w:cs="Times New Roman"/>
-          <w:color w:val="auto"/>
-          <w:lang w:val="sv-SE"/>
-        </w:rPr>
-      </w:pPr>
-      <w:bookmarkStart w:id="46" w:name="_Toc58764817"/>
-      <w:r>
-        <w:rPr>
-          <w:rFonts w:cs="Times New Roman"/>
-          <w:color w:val="auto"/>
-          <w:lang w:val="sv-SE"/>
-        </w:rPr>
-        <w:lastRenderedPageBreak/>
-        <w:t xml:space="preserve">Chương </w:t>
-      </w:r>
-      <w:r>
-        <w:rPr>
-          <w:rFonts w:cs="Times New Roman"/>
-          <w:color w:val="auto"/>
-          <w:lang w:val="sv-SE"/>
-        </w:rPr>
-        <w:t>4</w:t>
-      </w:r>
-      <w:bookmarkEnd w:id="46"/>
-    </w:p>
-    <w:p>
-      <w:pPr>
-        <w:pStyle w:val="Heading1"/>
-        <w:spacing w:after="0"/>
+        <w:t>THÍ NGHIỆM ỨNG DỤNG</w:t>
+      </w:r>
+      <w:r>
         <w:rPr>
           <w:rFonts w:cs="Times New Roman"/>
           <w:color w:val="auto"/>
           <w:sz w:val="36"/>
           <w:lang w:val="sv-SE"/>
         </w:rPr>
-      </w:pPr>
-      <w:bookmarkStart w:id="47" w:name="_Toc58764818"/>
-      <w:r>
+        <w:t xml:space="preserve"> THỰC TẾ</w:t>
+      </w:r>
+      <w:bookmarkEnd w:id="42"/>
+    </w:p>
+    <w:p>
+      <w:pPr>
+        <w:rPr>
+          <w:lang w:val="sv-SE"/>
+        </w:rPr>
+      </w:pPr>
+      <w:r>
+        <w:rPr>
+          <w:lang w:val="sv-SE"/>
+        </w:rPr>
+        <w:t>Ứng dụng phân loại và nhận dạng biển báo giao thông đã được thử nghiệm thực tế với nhiều loại biển báo giao thông. Trong đó việc thử nghiệm được chia thành hai loại chính: Nhóm đã được huấn luyện và nhóm chưa được huấn luyện. Cụ thể như sau:</w:t>
+      </w:r>
+    </w:p>
+    <w:p>
+      <w:pPr>
+        <w:rPr>
+          <w:lang w:val="sv-SE"/>
+        </w:rPr>
+      </w:pPr>
+      <w:r>
+        <w:rPr>
+          <w:lang w:val="sv-SE"/>
+        </w:rPr>
+        <w:t>Nhóm các biển báo đã có lượng lớn ảnh dùng để đào tạo. Tỉ lệ nhận dạng đạt độ chính xác caao, đặc biệt với các biển báo có những đặc trưng như biển báo: stop, hạn chế tốc độ ...</w:t>
+      </w:r>
+    </w:p>
+    <w:p>
+      <w:pPr>
+        <w:rPr>
+          <w:lang w:val="sv-SE"/>
+        </w:rPr>
+      </w:pPr>
+      <w:r>
+        <w:rPr>
+          <w:lang w:val="sv-SE"/>
+        </w:rPr>
+        <w:t>Nhóm các biển báo có nét đặc trưng tương đồng thì xảy ra hiện tượng phân loại nhầm lẫn dẫn đến biệc nhận biết biển báo bị sai kết quả. Ngoài ra những trường hợp ảnh biển báo được chụp trong điều kiện kém. Những sai sót này không thể tránh được, trong nhiều trường hợp mắt người cũng không dễ dàng nhận biết được nếu chỉ dựa vào một hình ảnh.</w:t>
+      </w:r>
+    </w:p>
+    <w:p>
+      <w:pPr>
+        <w:rPr>
+          <w:lang w:val="sv-SE"/>
+        </w:rPr>
+      </w:pPr>
+      <w:r>
+        <w:rPr>
+          <w:lang w:val="sv-SE"/>
+        </w:rPr>
+        <w:t>Có thể thấy trong hình trên biển báo ”Stop” được chụp ở góc độ chưa tốt nên hệ thống đang bị nhầm lẫn. Tuy nhiên ta có thể thấy tỉ lệ nhận diện đưa ra cho biển báo stop đang chiếm tỉ lệ cao.</w:t>
+      </w:r>
+    </w:p>
+    <w:p>
+      <w:pPr>
+        <w:rPr>
+          <w:lang w:val="sv-SE"/>
+        </w:rPr>
+      </w:pPr>
+    </w:p>
+    <w:p>
+      <w:pPr>
+        <w:rPr>
+          <w:lang w:val="sv-SE"/>
+        </w:rPr>
+      </w:pPr>
+      <w:r>
+        <w:rPr>
+          <w:lang w:val="sv-SE"/>
+        </w:rPr>
+        <w:t>Kết quả thử nghiệm thu được cho thấy hệ thống của chúng ta đã đạt được những kết quả ban đầu hết sức khả quan</w:t>
+      </w:r>
+      <w:r>
+        <w:rPr>
+          <w:lang w:val="sv-SE"/>
+        </w:rPr>
+        <w:t xml:space="preserve"> đối với những hình ảnh biển báo chụp trong điều kiện tốt cũng như những biển báo được chụp có sự biến dạng nhẹ. Đây cũng chính là những khó khăn cho bài toán mà chúng ta đã đưa ra ở phần đầu của luận văn. Khả năng dự đoán mạnh mẽ của mô hình cho ta thấy phương pháp học sâu ứng dụng mạng neuron tích chập chính là một trong những phương pháp thích hợp cho việc phân loại và nhận dạng đối tượng nói chung hay đối với luận văn này nói riêng.</w:t>
+      </w:r>
+    </w:p>
+    <w:p>
+      <w:pPr>
+        <w:rPr>
+          <w:lang w:val="sv-SE"/>
+        </w:rPr>
+      </w:pPr>
+    </w:p>
+    <w:p>
+      <w:pPr>
+        <w:rPr>
+          <w:lang w:val="sv-SE"/>
+        </w:rPr>
+      </w:pPr>
+    </w:p>
+    <w:p>
+      <w:pPr>
+        <w:rPr>
+          <w:lang w:val="sv-SE"/>
+        </w:rPr>
+      </w:pPr>
+    </w:p>
+    <w:p>
+      <w:pPr>
+        <w:rPr>
+          <w:lang w:val="sv-SE"/>
+        </w:rPr>
+      </w:pPr>
+    </w:p>
+    <w:p>
+      <w:pPr>
+        <w:rPr>
+          <w:lang w:val="sv-SE"/>
+        </w:rPr>
+      </w:pPr>
+    </w:p>
+    <w:p>
+      <w:pPr>
+        <w:rPr>
+          <w:lang w:val="sv-SE"/>
+        </w:rPr>
+      </w:pPr>
+    </w:p>
+    <w:p>
+      <w:pPr>
+        <w:rPr>
+          <w:lang w:val="sv-SE"/>
+        </w:rPr>
+      </w:pPr>
+    </w:p>
+    <w:p>
+      <w:pPr>
+        <w:pStyle w:val="Heading1"/>
+        <w:spacing w:after="0"/>
+        <w:rPr>
+          <w:rFonts w:cs="Times New Roman"/>
+          <w:color w:val="auto"/>
+          <w:lang w:val="sv-SE"/>
+        </w:rPr>
+      </w:pPr>
+      <w:bookmarkStart w:id="43" w:name="_Toc58764817"/>
+      <w:r>
+        <w:rPr>
+          <w:rFonts w:cs="Times New Roman"/>
+          <w:color w:val="auto"/>
+          <w:lang w:val="sv-SE"/>
+        </w:rPr>
+        <w:lastRenderedPageBreak/>
+        <w:t xml:space="preserve">Chương </w:t>
+      </w:r>
+      <w:r>
+        <w:rPr>
+          <w:rFonts w:cs="Times New Roman"/>
+          <w:color w:val="auto"/>
+          <w:lang w:val="sv-SE"/>
+        </w:rPr>
+        <w:t>4</w:t>
+      </w:r>
+      <w:bookmarkEnd w:id="43"/>
+    </w:p>
+    <w:p>
+      <w:pPr>
+        <w:pStyle w:val="Heading1"/>
+        <w:spacing w:after="0"/>
         <w:rPr>
           <w:rFonts w:cs="Times New Roman"/>
           <w:color w:val="auto"/>
           <w:sz w:val="36"/>
           <w:lang w:val="sv-SE"/>
         </w:rPr>
+      </w:pPr>
+      <w:bookmarkStart w:id="44" w:name="_Toc58764818"/>
+      <w:r>
+        <w:rPr>
+          <w:rFonts w:cs="Times New Roman"/>
+          <w:color w:val="auto"/>
+          <w:sz w:val="36"/>
+          <w:lang w:val="sv-SE"/>
+        </w:rPr>
         <w:t>KẾT LUẬN VÀ HƯỚNG NGHIÊN CỨU PHÁT TRIỂN</w:t>
       </w:r>
-      <w:bookmarkEnd w:id="47"/>
-    </w:p>
-    <w:p>
-      <w:pPr>
-        <w:rPr>
+      <w:bookmarkEnd w:id="44"/>
+    </w:p>
+    <w:p>
+      <w:pPr>
+        <w:pStyle w:val="ListParagraph"/>
+        <w:numPr>
+          <w:ilvl w:val="1"/>
+          <w:numId w:val="45"/>
+        </w:numPr>
+        <w:rPr>
+          <w:b/>
           <w:lang w:val="sv-SE"/>
         </w:rPr>
       </w:pPr>
-    </w:p>
-    <w:p>
-      <w:pPr>
-        <w:rPr>
+      <w:r>
+        <w:rPr>
+          <w:b/>
           <w:lang w:val="sv-SE"/>
         </w:rPr>
-      </w:pPr>
-    </w:p>
-    <w:p>
-      <w:pPr>
+        <w:t>Kết Luận</w:t>
+      </w:r>
+    </w:p>
+    <w:p>
+      <w:pPr>
+        <w:ind w:firstLine="720"/>
         <w:rPr>
           <w:lang w:val="sv-SE"/>
         </w:rPr>
       </w:pPr>
-    </w:p>
-    <w:p>
-      <w:pPr>
+      <w:r>
         <w:rPr>
           <w:lang w:val="sv-SE"/>
         </w:rPr>
-      </w:pPr>
-    </w:p>
-    <w:p>
-      <w:pPr>
+        <w:t>Luận văn đã tìm hiểu bài toán tự động nhận dạng và phân loại biển báo giao thông trong ảnh màu và những kết quả đã đạt được, tương ứng với những mục tiêu đã đề ra như sau:</w:t>
+      </w:r>
+    </w:p>
+    <w:p>
+      <w:pPr>
+        <w:pStyle w:val="ListParagraph"/>
+        <w:numPr>
+          <w:ilvl w:val="0"/>
+          <w:numId w:val="41"/>
+        </w:numPr>
         <w:rPr>
           <w:lang w:val="sv-SE"/>
         </w:rPr>
       </w:pPr>
-    </w:p>
-    <w:p>
-      <w:pPr>
+      <w:r>
         <w:rPr>
           <w:lang w:val="sv-SE"/>
         </w:rPr>
-      </w:pPr>
-    </w:p>
-    <w:p>
-      <w:pPr>
+        <w:t>Nắm được các vấn đề cơ bản của xử lý ảnh số và mạng neuron tích chập trong xử lý ảnh.</w:t>
+      </w:r>
+    </w:p>
+    <w:p>
+      <w:pPr>
+        <w:pStyle w:val="ListParagraph"/>
+        <w:numPr>
+          <w:ilvl w:val="0"/>
+          <w:numId w:val="41"/>
+        </w:numPr>
         <w:rPr>
           <w:lang w:val="sv-SE"/>
         </w:rPr>
       </w:pPr>
-    </w:p>
-    <w:p>
-      <w:pPr>
+      <w:r>
         <w:rPr>
           <w:lang w:val="sv-SE"/>
         </w:rPr>
-      </w:pPr>
-    </w:p>
-    <w:p>
-      <w:pPr>
+        <w:t>Hoàn thiệ</w:t>
+      </w:r>
+      <w:r>
         <w:rPr>
           <w:lang w:val="sv-SE"/>
         </w:rPr>
-      </w:pPr>
-    </w:p>
-    <w:p>
-      <w:pPr>
+        <w:t>n huấn luyện nhận dạng cho hơn 30 loại biển báo giao thông, với số lượng lớn những ảnh gốc cho</w:t>
+      </w:r>
+      <w:r>
         <w:rPr>
           <w:lang w:val="sv-SE"/>
         </w:rPr>
-      </w:pPr>
-    </w:p>
-    <w:p>
-      <w:pPr>
+        <w:t xml:space="preserve"> việcđào tạo với</w:t>
+      </w:r>
+      <w:r>
         <w:rPr>
           <w:lang w:val="sv-SE"/>
         </w:rPr>
-      </w:pPr>
-    </w:p>
-    <w:p>
-      <w:pPr>
+        <w:t xml:space="preserve"> mỗi loại biển báo.</w:t>
+      </w:r>
+    </w:p>
+    <w:p>
+      <w:pPr>
+        <w:pStyle w:val="ListParagraph"/>
+        <w:numPr>
+          <w:ilvl w:val="0"/>
+          <w:numId w:val="41"/>
+        </w:numPr>
         <w:rPr>
           <w:lang w:val="sv-SE"/>
         </w:rPr>
       </w:pPr>
-    </w:p>
-    <w:p>
-      <w:pPr>
+      <w:r>
         <w:rPr>
           <w:lang w:val="sv-SE"/>
         </w:rPr>
-      </w:pPr>
-    </w:p>
-    <w:p>
-      <w:pPr>
+        <w:t>Nắm được các đặc điểm của bài toán nhận dạng trong đó có bài toán nhận dạng biể</w:t>
+      </w:r>
+      <w:r>
         <w:rPr>
           <w:lang w:val="sv-SE"/>
         </w:rPr>
-      </w:pPr>
-    </w:p>
-    <w:p>
-      <w:pPr>
+        <w:t>n báo giao thông.</w:t>
+      </w:r>
+    </w:p>
+    <w:p>
+      <w:pPr>
+        <w:pStyle w:val="ListParagraph"/>
+        <w:numPr>
+          <w:ilvl w:val="0"/>
+          <w:numId w:val="41"/>
+        </w:numPr>
         <w:rPr>
           <w:lang w:val="sv-SE"/>
         </w:rPr>
       </w:pPr>
-    </w:p>
-    <w:p>
-      <w:pPr>
+      <w:r>
         <w:rPr>
           <w:lang w:val="sv-SE"/>
         </w:rPr>
-      </w:pPr>
-    </w:p>
-    <w:p>
-      <w:pPr>
+        <w:t>Xây dựng giao diện giúp phân loại và nhận diện biển báo giao thông bằng ngôn ngữ Python.</w:t>
+      </w:r>
+    </w:p>
+    <w:p>
+      <w:pPr>
+        <w:pStyle w:val="ListParagraph"/>
+        <w:numPr>
+          <w:ilvl w:val="0"/>
+          <w:numId w:val="41"/>
+        </w:numPr>
         <w:rPr>
           <w:lang w:val="sv-SE"/>
         </w:rPr>
       </w:pPr>
-    </w:p>
-    <w:p>
-      <w:pPr>
+      <w:r>
         <w:rPr>
           <w:lang w:val="sv-SE"/>
         </w:rPr>
-      </w:pPr>
-    </w:p>
-    <w:p>
-      <w:pPr>
+        <w:t>Demo và thử nghiệm thành công trên các bộ dữ liệu kiểm tra với độ chính xác 95%</w:t>
+      </w:r>
+      <w:r>
         <w:rPr>
           <w:lang w:val="sv-SE"/>
         </w:rPr>
-      </w:pPr>
+        <w:t>.</w:t>
+      </w:r>
     </w:p>
     <w:p>
       <w:pPr>
@@ -9736,34 +9373,200 @@
           <w:lang w:val="sv-SE"/>
         </w:rPr>
       </w:pPr>
-    </w:p>
-    <w:p>
-      <w:pPr>
-        <w:rPr>
+      <w:r>
+        <w:rPr>
+          <w:b/>
           <w:lang w:val="sv-SE"/>
         </w:rPr>
-      </w:pPr>
-    </w:p>
-    <w:p>
-      <w:pPr>
+        <w:t>Ưu điểm</w:t>
+      </w:r>
+      <w:r>
         <w:rPr>
           <w:lang w:val="sv-SE"/>
         </w:rPr>
-      </w:pPr>
-    </w:p>
-    <w:p>
-      <w:pPr>
+        <w:t>:</w:t>
+      </w:r>
+    </w:p>
+    <w:p>
+      <w:pPr>
+        <w:pStyle w:val="ListParagraph"/>
+        <w:numPr>
+          <w:ilvl w:val="0"/>
+          <w:numId w:val="48"/>
+        </w:numPr>
         <w:rPr>
           <w:lang w:val="sv-SE"/>
         </w:rPr>
       </w:pPr>
-    </w:p>
-    <w:p>
-      <w:pPr>
+      <w:r>
         <w:rPr>
           <w:lang w:val="sv-SE"/>
         </w:rPr>
-      </w:pPr>
+        <w:t>Thuật toán triển khai nhanh, tìm vùng biển báo và nhận dạng với tỉ lệ thành công cao.</w:t>
+      </w:r>
+    </w:p>
+    <w:p>
+      <w:pPr>
+        <w:rPr>
+          <w:lang w:val="sv-SE"/>
+        </w:rPr>
+      </w:pPr>
+      <w:r>
+        <w:rPr>
+          <w:b/>
+          <w:lang w:val="sv-SE"/>
+        </w:rPr>
+        <w:t>Nhược điểm</w:t>
+      </w:r>
+      <w:r>
+        <w:rPr>
+          <w:lang w:val="sv-SE"/>
+        </w:rPr>
+        <w:t>:</w:t>
+      </w:r>
+    </w:p>
+    <w:p>
+      <w:pPr>
+        <w:pStyle w:val="ListParagraph"/>
+        <w:numPr>
+          <w:ilvl w:val="1"/>
+          <w:numId w:val="43"/>
+        </w:numPr>
+        <w:rPr>
+          <w:lang w:val="sv-SE"/>
+        </w:rPr>
+      </w:pPr>
+      <w:r>
+        <w:rPr>
+          <w:lang w:val="sv-SE"/>
+        </w:rPr>
+        <w:t xml:space="preserve">Tỉ lệ nhận dạng thành công phụ thuộc vào chất lượng hình ảnh cung cấp. </w:t>
+      </w:r>
+      <w:r>
+        <w:rPr>
+          <w:lang w:val="sv-SE"/>
+        </w:rPr>
+        <w:t>Chẳng hạn như điều kiện ánh sáng, độ chói ...</w:t>
+      </w:r>
+    </w:p>
+    <w:p>
+      <w:pPr>
+        <w:pStyle w:val="ListParagraph"/>
+        <w:numPr>
+          <w:ilvl w:val="1"/>
+          <w:numId w:val="43"/>
+        </w:numPr>
+        <w:rPr>
+          <w:lang w:val="sv-SE"/>
+        </w:rPr>
+      </w:pPr>
+      <w:r>
+        <w:rPr>
+          <w:lang w:val="sv-SE"/>
+        </w:rPr>
+        <w:t>Chưa có dữ liệu để huấn luyện cho những biển báo chỉ dẫn.</w:t>
+      </w:r>
+    </w:p>
+    <w:p>
+      <w:pPr>
+        <w:pStyle w:val="ListParagraph"/>
+        <w:numPr>
+          <w:ilvl w:val="1"/>
+          <w:numId w:val="45"/>
+        </w:numPr>
+        <w:rPr>
+          <w:b/>
+          <w:lang w:val="sv-SE"/>
+        </w:rPr>
+      </w:pPr>
+      <w:r>
+        <w:rPr>
+          <w:b/>
+          <w:lang w:val="sv-SE"/>
+        </w:rPr>
+        <w:t>Hướng phát triển</w:t>
+      </w:r>
+    </w:p>
+    <w:p>
+      <w:pPr>
+        <w:pStyle w:val="ListParagraph"/>
+        <w:numPr>
+          <w:ilvl w:val="0"/>
+          <w:numId w:val="47"/>
+        </w:numPr>
+        <w:rPr>
+          <w:lang w:val="sv-SE"/>
+        </w:rPr>
+      </w:pPr>
+      <w:r>
+        <w:rPr>
+          <w:lang w:val="sv-SE"/>
+        </w:rPr>
+        <w:t xml:space="preserve">Nâng cao hiệu quả trong chương trình, kết hợp những phương pháp </w:t>
+      </w:r>
+      <w:r>
+        <w:rPr>
+          <w:lang w:val="sv-SE"/>
+        </w:rPr>
+        <w:t xml:space="preserve">phân loại và </w:t>
+      </w:r>
+      <w:r>
+        <w:rPr>
+          <w:lang w:val="sv-SE"/>
+        </w:rPr>
+        <w:t>nhậ</w:t>
+      </w:r>
+      <w:r>
+        <w:rPr>
+          <w:lang w:val="sv-SE"/>
+        </w:rPr>
+        <w:t>n dạng</w:t>
+      </w:r>
+      <w:r>
+        <w:rPr>
+          <w:lang w:val="sv-SE"/>
+        </w:rPr>
+        <w:t xml:space="preserve"> đã đạt được kết quả cao trong các cuộc thi do ImageNet tổ chức thường xuyên như: VGG Net (2014), GoogleNet,</w:t>
+      </w:r>
+      <w:r>
+        <w:rPr>
+          <w:lang w:val="sv-SE"/>
+        </w:rPr>
+        <w:t xml:space="preserve"> Microsoft ResNet (2015)…</w:t>
+      </w:r>
+      <w:r>
+        <w:rPr>
+          <w:lang w:val="sv-SE"/>
+        </w:rPr>
+        <w:t xml:space="preserve"> để việc nhận diện những biển báo được chụp trong điều kiện kém được chính xác hơn</w:t>
+      </w:r>
+    </w:p>
+    <w:p>
+      <w:pPr>
+        <w:pStyle w:val="ListParagraph"/>
+        <w:numPr>
+          <w:ilvl w:val="0"/>
+          <w:numId w:val="47"/>
+        </w:numPr>
+        <w:rPr>
+          <w:lang w:val="sv-SE"/>
+        </w:rPr>
+      </w:pPr>
+      <w:r>
+        <w:rPr>
+          <w:lang w:val="sv-SE"/>
+        </w:rPr>
+        <w:t>Phát triển chương trình có thể sử dụng trên module phần cứng riêng biệt, Có khả năng tương thích với các sản phẩm sử dụng giám sát như Camera.</w:t>
+      </w:r>
+    </w:p>
+    <w:p>
+      <w:pPr>
+        <w:rPr>
+          <w:lang w:val="sv-SE"/>
+        </w:rPr>
+      </w:pPr>
+      <w:bookmarkStart w:id="45" w:name="_GoBack"/>
+      <w:bookmarkEnd w:id="45"/>
     </w:p>
     <w:p>
       <w:pPr>
@@ -9776,7 +9579,7 @@
           <w:lang w:val="sv-SE"/>
         </w:rPr>
       </w:pPr>
-      <w:bookmarkStart w:id="48" w:name="_Toc58764819"/>
+      <w:bookmarkStart w:id="46" w:name="_Toc58764819"/>
       <w:r>
         <w:rPr>
           <w:rFonts w:cs="Times New Roman"/>
@@ -9787,7 +9590,7 @@
         <w:lastRenderedPageBreak/>
         <w:t>TÀI LIỆU THAM KHẢO</w:t>
       </w:r>
-      <w:bookmarkEnd w:id="48"/>
+      <w:bookmarkEnd w:id="46"/>
     </w:p>
     <w:p>
       <w:pPr>
@@ -10072,7 +9875,7 @@
                 <w:bCs/>
                 <w:noProof/>
               </w:rPr>
-              <w:t>8</w:t>
+              <w:t>11</w:t>
             </w:r>
             <w:r>
               <w:rPr>
@@ -10109,7 +9912,7 @@
                 <w:bCs/>
                 <w:noProof/>
               </w:rPr>
-              <w:t>13</w:t>
+              <w:t>12</w:t>
             </w:r>
             <w:r>
               <w:rPr>
@@ -10178,16 +9981,13 @@
       <w:t xml:space="preserve">                                                              </w:t>
     </w:r>
     <w:r>
-      <w:t xml:space="preserve">GVHD: PGS.TS. </w:t>
+      <w:t xml:space="preserve">GVHD: </w:t>
     </w:r>
     <w:r>
-      <w:t>TRẦN</w:t>
+      <w:t xml:space="preserve">TS. </w:t>
     </w:r>
     <w:r>
-      <w:rPr>
-        <w:lang w:val="vi-VN"/>
-      </w:rPr>
-      <w:t xml:space="preserve"> THU HÀ</w:t>
+      <w:t>TRẦN VŨ HOÀNG</w:t>
     </w:r>
   </w:p>
   <w:p/>
@@ -10423,6 +10223,119 @@
     </w:lvl>
   </w:abstractNum>
   <w:abstractNum w:abstractNumId="2" w15:restartNumberingAfterBreak="0">
+    <w:nsid w:val="024544C8"/>
+    <w:multiLevelType w:val="hybridMultilevel"/>
+    <w:tmpl w:val="ED64937E"/>
+    <w:lvl w:ilvl="0" w:tplc="04090001">
+      <w:start w:val="1"/>
+      <w:numFmt w:val="bullet"/>
+      <w:lvlText w:val=""/>
+      <w:lvlJc w:val="left"/>
+      <w:pPr>
+        <w:ind w:left="720" w:hanging="360"/>
+      </w:pPr>
+      <w:rPr>
+        <w:rFonts w:ascii="Symbol" w:hAnsi="Symbol" w:hint="default"/>
+      </w:rPr>
+    </w:lvl>
+    <w:lvl w:ilvl="1" w:tplc="04090001">
+      <w:start w:val="1"/>
+      <w:numFmt w:val="bullet"/>
+      <w:lvlText w:val=""/>
+      <w:lvlJc w:val="left"/>
+      <w:pPr>
+        <w:ind w:left="1440" w:hanging="360"/>
+      </w:pPr>
+      <w:rPr>
+        <w:rFonts w:ascii="Symbol" w:hAnsi="Symbol" w:hint="default"/>
+      </w:rPr>
+    </w:lvl>
+    <w:lvl w:ilvl="2" w:tplc="04090005" w:tentative="1">
+      <w:start w:val="1"/>
+      <w:numFmt w:val="bullet"/>
+      <w:lvlText w:val=""/>
+      <w:lvlJc w:val="left"/>
+      <w:pPr>
+        <w:ind w:left="2160" w:hanging="360"/>
+      </w:pPr>
+      <w:rPr>
+        <w:rFonts w:ascii="Wingdings" w:hAnsi="Wingdings" w:hint="default"/>
+      </w:rPr>
+    </w:lvl>
+    <w:lvl w:ilvl="3" w:tplc="04090001" w:tentative="1">
+      <w:start w:val="1"/>
+      <w:numFmt w:val="bullet"/>
+      <w:lvlText w:val=""/>
+      <w:lvlJc w:val="left"/>
+      <w:pPr>
+        <w:ind w:left="2880" w:hanging="360"/>
+      </w:pPr>
+      <w:rPr>
+        <w:rFonts w:ascii="Symbol" w:hAnsi="Symbol" w:hint="default"/>
+      </w:rPr>
+    </w:lvl>
+    <w:lvl w:ilvl="4" w:tplc="04090003" w:tentative="1">
+      <w:start w:val="1"/>
+      <w:numFmt w:val="bullet"/>
+      <w:lvlText w:val="o"/>
+      <w:lvlJc w:val="left"/>
+      <w:pPr>
+        <w:ind w:left="3600" w:hanging="360"/>
+      </w:pPr>
+      <w:rPr>
+        <w:rFonts w:ascii="Courier New" w:hAnsi="Courier New" w:cs="Courier New" w:hint="default"/>
+      </w:rPr>
+    </w:lvl>
+    <w:lvl w:ilvl="5" w:tplc="04090005" w:tentative="1">
+      <w:start w:val="1"/>
+      <w:numFmt w:val="bullet"/>
+      <w:lvlText w:val=""/>
+      <w:lvlJc w:val="left"/>
+      <w:pPr>
+        <w:ind w:left="4320" w:hanging="360"/>
+      </w:pPr>
+      <w:rPr>
+        <w:rFonts w:ascii="Wingdings" w:hAnsi="Wingdings" w:hint="default"/>
+      </w:rPr>
+    </w:lvl>
+    <w:lvl w:ilvl="6" w:tplc="04090001" w:tentative="1">
+      <w:start w:val="1"/>
+      <w:numFmt w:val="bullet"/>
+      <w:lvlText w:val=""/>
+      <w:lvlJc w:val="left"/>
+      <w:pPr>
+        <w:ind w:left="5040" w:hanging="360"/>
+      </w:pPr>
+      <w:rPr>
+        <w:rFonts w:ascii="Symbol" w:hAnsi="Symbol" w:hint="default"/>
+      </w:rPr>
+    </w:lvl>
+    <w:lvl w:ilvl="7" w:tplc="04090003" w:tentative="1">
+      <w:start w:val="1"/>
+      <w:numFmt w:val="bullet"/>
+      <w:lvlText w:val="o"/>
+      <w:lvlJc w:val="left"/>
+      <w:pPr>
+        <w:ind w:left="5760" w:hanging="360"/>
+      </w:pPr>
+      <w:rPr>
+        <w:rFonts w:ascii="Courier New" w:hAnsi="Courier New" w:cs="Courier New" w:hint="default"/>
+      </w:rPr>
+    </w:lvl>
+    <w:lvl w:ilvl="8" w:tplc="04090005" w:tentative="1">
+      <w:start w:val="1"/>
+      <w:numFmt w:val="bullet"/>
+      <w:lvlText w:val=""/>
+      <w:lvlJc w:val="left"/>
+      <w:pPr>
+        <w:ind w:left="6480" w:hanging="360"/>
+      </w:pPr>
+      <w:rPr>
+        <w:rFonts w:ascii="Wingdings" w:hAnsi="Wingdings" w:hint="default"/>
+      </w:rPr>
+    </w:lvl>
+  </w:abstractNum>
+  <w:abstractNum w:abstractNumId="3" w15:restartNumberingAfterBreak="0">
     <w:nsid w:val="05EF50FB"/>
     <w:multiLevelType w:val="hybridMultilevel"/>
     <w:tmpl w:val="057EF15A"/>
@@ -10508,7 +10421,7 @@
       </w:pPr>
     </w:lvl>
   </w:abstractNum>
-  <w:abstractNum w:abstractNumId="3" w15:restartNumberingAfterBreak="0">
+  <w:abstractNum w:abstractNumId="4" w15:restartNumberingAfterBreak="0">
     <w:nsid w:val="0EE62F47"/>
     <w:multiLevelType w:val="hybridMultilevel"/>
     <w:tmpl w:val="03A6503E"/>
@@ -10621,7 +10534,7 @@
       </w:rPr>
     </w:lvl>
   </w:abstractNum>
-  <w:abstractNum w:abstractNumId="4" w15:restartNumberingAfterBreak="0">
+  <w:abstractNum w:abstractNumId="5" w15:restartNumberingAfterBreak="0">
     <w:nsid w:val="0F305372"/>
     <w:multiLevelType w:val="hybridMultilevel"/>
     <w:tmpl w:val="72D6F494"/>
@@ -10734,7 +10647,7 @@
       </w:rPr>
     </w:lvl>
   </w:abstractNum>
-  <w:abstractNum w:abstractNumId="5" w15:restartNumberingAfterBreak="0">
+  <w:abstractNum w:abstractNumId="6" w15:restartNumberingAfterBreak="0">
     <w:nsid w:val="0F5E2F85"/>
     <w:multiLevelType w:val="hybridMultilevel"/>
     <w:tmpl w:val="F8EE665C"/>
@@ -10847,7 +10760,7 @@
       </w:rPr>
     </w:lvl>
   </w:abstractNum>
-  <w:abstractNum w:abstractNumId="6" w15:restartNumberingAfterBreak="0">
+  <w:abstractNum w:abstractNumId="7" w15:restartNumberingAfterBreak="0">
     <w:nsid w:val="10801FDE"/>
     <w:multiLevelType w:val="multilevel"/>
     <w:tmpl w:val="9EE0A3A8"/>
@@ -10960,7 +10873,7 @@
       </w:rPr>
     </w:lvl>
   </w:abstractNum>
-  <w:abstractNum w:abstractNumId="7" w15:restartNumberingAfterBreak="0">
+  <w:abstractNum w:abstractNumId="8" w15:restartNumberingAfterBreak="0">
     <w:nsid w:val="10F52997"/>
     <w:multiLevelType w:val="hybridMultilevel"/>
     <w:tmpl w:val="A1085B10"/>
@@ -11073,7 +10986,7 @@
       </w:rPr>
     </w:lvl>
   </w:abstractNum>
-  <w:abstractNum w:abstractNumId="8" w15:restartNumberingAfterBreak="0">
+  <w:abstractNum w:abstractNumId="9" w15:restartNumberingAfterBreak="0">
     <w:nsid w:val="1551008F"/>
     <w:multiLevelType w:val="hybridMultilevel"/>
     <w:tmpl w:val="7A9E8736"/>
@@ -11214,7 +11127,7 @@
       </w:rPr>
     </w:lvl>
   </w:abstractNum>
-  <w:abstractNum w:abstractNumId="9" w15:restartNumberingAfterBreak="0">
+  <w:abstractNum w:abstractNumId="10" w15:restartNumberingAfterBreak="0">
     <w:nsid w:val="15BF65E3"/>
     <w:multiLevelType w:val="hybridMultilevel"/>
     <w:tmpl w:val="DFD45750"/>
@@ -11327,7 +11240,7 @@
       </w:rPr>
     </w:lvl>
   </w:abstractNum>
-  <w:abstractNum w:abstractNumId="10" w15:restartNumberingAfterBreak="0">
+  <w:abstractNum w:abstractNumId="11" w15:restartNumberingAfterBreak="0">
     <w:nsid w:val="19EF2528"/>
     <w:multiLevelType w:val="hybridMultilevel"/>
     <w:tmpl w:val="69A2DECC"/>
@@ -11440,7 +11353,7 @@
       </w:rPr>
     </w:lvl>
   </w:abstractNum>
-  <w:abstractNum w:abstractNumId="11" w15:restartNumberingAfterBreak="0">
+  <w:abstractNum w:abstractNumId="12" w15:restartNumberingAfterBreak="0">
     <w:nsid w:val="1A6D089E"/>
     <w:multiLevelType w:val="multilevel"/>
     <w:tmpl w:val="789C7948"/>
@@ -11554,7 +11467,120 @@
       </w:rPr>
     </w:lvl>
   </w:abstractNum>
-  <w:abstractNum w:abstractNumId="12" w15:restartNumberingAfterBreak="0">
+  <w:abstractNum w:abstractNumId="13" w15:restartNumberingAfterBreak="0">
+    <w:nsid w:val="1C1628F8"/>
+    <w:multiLevelType w:val="hybridMultilevel"/>
+    <w:tmpl w:val="E5CC77FA"/>
+    <w:lvl w:ilvl="0" w:tplc="04090001">
+      <w:start w:val="1"/>
+      <w:numFmt w:val="bullet"/>
+      <w:lvlText w:val=""/>
+      <w:lvlJc w:val="left"/>
+      <w:pPr>
+        <w:ind w:left="1440" w:hanging="360"/>
+      </w:pPr>
+      <w:rPr>
+        <w:rFonts w:ascii="Symbol" w:hAnsi="Symbol" w:hint="default"/>
+      </w:rPr>
+    </w:lvl>
+    <w:lvl w:ilvl="1" w:tplc="04090003" w:tentative="1">
+      <w:start w:val="1"/>
+      <w:numFmt w:val="bullet"/>
+      <w:lvlText w:val="o"/>
+      <w:lvlJc w:val="left"/>
+      <w:pPr>
+        <w:ind w:left="2160" w:hanging="360"/>
+      </w:pPr>
+      <w:rPr>
+        <w:rFonts w:ascii="Courier New" w:hAnsi="Courier New" w:cs="Courier New" w:hint="default"/>
+      </w:rPr>
+    </w:lvl>
+    <w:lvl w:ilvl="2" w:tplc="04090005" w:tentative="1">
+      <w:start w:val="1"/>
+      <w:numFmt w:val="bullet"/>
+      <w:lvlText w:val=""/>
+      <w:lvlJc w:val="left"/>
+      <w:pPr>
+        <w:ind w:left="2880" w:hanging="360"/>
+      </w:pPr>
+      <w:rPr>
+        <w:rFonts w:ascii="Wingdings" w:hAnsi="Wingdings" w:hint="default"/>
+      </w:rPr>
+    </w:lvl>
+    <w:lvl w:ilvl="3" w:tplc="04090001" w:tentative="1">
+      <w:start w:val="1"/>
+      <w:numFmt w:val="bullet"/>
+      <w:lvlText w:val=""/>
+      <w:lvlJc w:val="left"/>
+      <w:pPr>
+        <w:ind w:left="3600" w:hanging="360"/>
+      </w:pPr>
+      <w:rPr>
+        <w:rFonts w:ascii="Symbol" w:hAnsi="Symbol" w:hint="default"/>
+      </w:rPr>
+    </w:lvl>
+    <w:lvl w:ilvl="4" w:tplc="04090003" w:tentative="1">
+      <w:start w:val="1"/>
+      <w:numFmt w:val="bullet"/>
+      <w:lvlText w:val="o"/>
+      <w:lvlJc w:val="left"/>
+      <w:pPr>
+        <w:ind w:left="4320" w:hanging="360"/>
+      </w:pPr>
+      <w:rPr>
+        <w:rFonts w:ascii="Courier New" w:hAnsi="Courier New" w:cs="Courier New" w:hint="default"/>
+      </w:rPr>
+    </w:lvl>
+    <w:lvl w:ilvl="5" w:tplc="04090005" w:tentative="1">
+      <w:start w:val="1"/>
+      <w:numFmt w:val="bullet"/>
+      <w:lvlText w:val=""/>
+      <w:lvlJc w:val="left"/>
+      <w:pPr>
+        <w:ind w:left="5040" w:hanging="360"/>
+      </w:pPr>
+      <w:rPr>
+        <w:rFonts w:ascii="Wingdings" w:hAnsi="Wingdings" w:hint="default"/>
+      </w:rPr>
+    </w:lvl>
+    <w:lvl w:ilvl="6" w:tplc="04090001" w:tentative="1">
+      <w:start w:val="1"/>
+      <w:numFmt w:val="bullet"/>
+      <w:lvlText w:val=""/>
+      <w:lvlJc w:val="left"/>
+      <w:pPr>
+        <w:ind w:left="5760" w:hanging="360"/>
+      </w:pPr>
+      <w:rPr>
+        <w:rFonts w:ascii="Symbol" w:hAnsi="Symbol" w:hint="default"/>
+      </w:rPr>
+    </w:lvl>
+    <w:lvl w:ilvl="7" w:tplc="04090003" w:tentative="1">
+      <w:start w:val="1"/>
+      <w:numFmt w:val="bullet"/>
+      <w:lvlText w:val="o"/>
+      <w:lvlJc w:val="left"/>
+      <w:pPr>
+        <w:ind w:left="6480" w:hanging="360"/>
+      </w:pPr>
+      <w:rPr>
+        <w:rFonts w:ascii="Courier New" w:hAnsi="Courier New" w:cs="Courier New" w:hint="default"/>
+      </w:rPr>
+    </w:lvl>
+    <w:lvl w:ilvl="8" w:tplc="04090005" w:tentative="1">
+      <w:start w:val="1"/>
+      <w:numFmt w:val="bullet"/>
+      <w:lvlText w:val=""/>
+      <w:lvlJc w:val="left"/>
+      <w:pPr>
+        <w:ind w:left="7200" w:hanging="360"/>
+      </w:pPr>
+      <w:rPr>
+        <w:rFonts w:ascii="Wingdings" w:hAnsi="Wingdings" w:hint="default"/>
+      </w:rPr>
+    </w:lvl>
+  </w:abstractNum>
+  <w:abstractNum w:abstractNumId="14" w15:restartNumberingAfterBreak="0">
     <w:nsid w:val="21E03A97"/>
     <w:multiLevelType w:val="hybridMultilevel"/>
     <w:tmpl w:val="E04A1A3A"/>
@@ -11667,7 +11693,7 @@
       </w:rPr>
     </w:lvl>
   </w:abstractNum>
-  <w:abstractNum w:abstractNumId="13" w15:restartNumberingAfterBreak="0">
+  <w:abstractNum w:abstractNumId="15" w15:restartNumberingAfterBreak="0">
     <w:nsid w:val="240225CF"/>
     <w:multiLevelType w:val="multilevel"/>
     <w:tmpl w:val="F77AC5C4"/>
@@ -11785,7 +11811,7 @@
       </w:rPr>
     </w:lvl>
   </w:abstractNum>
-  <w:abstractNum w:abstractNumId="14" w15:restartNumberingAfterBreak="0">
+  <w:abstractNum w:abstractNumId="16" w15:restartNumberingAfterBreak="0">
     <w:nsid w:val="25876F71"/>
     <w:multiLevelType w:val="hybridMultilevel"/>
     <w:tmpl w:val="0B7C020E"/>
@@ -11898,7 +11924,7 @@
       </w:rPr>
     </w:lvl>
   </w:abstractNum>
-  <w:abstractNum w:abstractNumId="15" w15:restartNumberingAfterBreak="0">
+  <w:abstractNum w:abstractNumId="17" w15:restartNumberingAfterBreak="0">
     <w:nsid w:val="25C35486"/>
     <w:multiLevelType w:val="hybridMultilevel"/>
     <w:tmpl w:val="CDB2BA22"/>
@@ -11987,7 +12013,7 @@
       </w:pPr>
     </w:lvl>
   </w:abstractNum>
-  <w:abstractNum w:abstractNumId="16" w15:restartNumberingAfterBreak="0">
+  <w:abstractNum w:abstractNumId="18" w15:restartNumberingAfterBreak="0">
     <w:nsid w:val="25D061F9"/>
     <w:multiLevelType w:val="hybridMultilevel"/>
     <w:tmpl w:val="B5503A3C"/>
@@ -12100,7 +12126,7 @@
       </w:rPr>
     </w:lvl>
   </w:abstractNum>
-  <w:abstractNum w:abstractNumId="17" w15:restartNumberingAfterBreak="0">
+  <w:abstractNum w:abstractNumId="19" w15:restartNumberingAfterBreak="0">
     <w:nsid w:val="27B46395"/>
     <w:multiLevelType w:val="hybridMultilevel"/>
     <w:tmpl w:val="50BE006C"/>
@@ -12213,7 +12239,7 @@
       </w:rPr>
     </w:lvl>
   </w:abstractNum>
-  <w:abstractNum w:abstractNumId="18" w15:restartNumberingAfterBreak="0">
+  <w:abstractNum w:abstractNumId="20" w15:restartNumberingAfterBreak="0">
     <w:nsid w:val="2CE75F54"/>
     <w:multiLevelType w:val="hybridMultilevel"/>
     <w:tmpl w:val="1FD8F616"/>
@@ -12302,7 +12328,120 @@
       </w:pPr>
     </w:lvl>
   </w:abstractNum>
-  <w:abstractNum w:abstractNumId="19" w15:restartNumberingAfterBreak="0">
+  <w:abstractNum w:abstractNumId="21" w15:restartNumberingAfterBreak="0">
+    <w:nsid w:val="2F2A200B"/>
+    <w:multiLevelType w:val="hybridMultilevel"/>
+    <w:tmpl w:val="214CD05E"/>
+    <w:lvl w:ilvl="0" w:tplc="04090001">
+      <w:start w:val="1"/>
+      <w:numFmt w:val="bullet"/>
+      <w:lvlText w:val=""/>
+      <w:lvlJc w:val="left"/>
+      <w:pPr>
+        <w:ind w:left="720" w:hanging="360"/>
+      </w:pPr>
+      <w:rPr>
+        <w:rFonts w:ascii="Symbol" w:hAnsi="Symbol" w:hint="default"/>
+      </w:rPr>
+    </w:lvl>
+    <w:lvl w:ilvl="1" w:tplc="04090003">
+      <w:start w:val="1"/>
+      <w:numFmt w:val="bullet"/>
+      <w:lvlText w:val="o"/>
+      <w:lvlJc w:val="left"/>
+      <w:pPr>
+        <w:ind w:left="1440" w:hanging="360"/>
+      </w:pPr>
+      <w:rPr>
+        <w:rFonts w:ascii="Courier New" w:hAnsi="Courier New" w:cs="Courier New" w:hint="default"/>
+      </w:rPr>
+    </w:lvl>
+    <w:lvl w:ilvl="2" w:tplc="04090005" w:tentative="1">
+      <w:start w:val="1"/>
+      <w:numFmt w:val="bullet"/>
+      <w:lvlText w:val=""/>
+      <w:lvlJc w:val="left"/>
+      <w:pPr>
+        <w:ind w:left="2160" w:hanging="360"/>
+      </w:pPr>
+      <w:rPr>
+        <w:rFonts w:ascii="Wingdings" w:hAnsi="Wingdings" w:hint="default"/>
+      </w:rPr>
+    </w:lvl>
+    <w:lvl w:ilvl="3" w:tplc="04090001" w:tentative="1">
+      <w:start w:val="1"/>
+      <w:numFmt w:val="bullet"/>
+      <w:lvlText w:val=""/>
+      <w:lvlJc w:val="left"/>
+      <w:pPr>
+        <w:ind w:left="2880" w:hanging="360"/>
+      </w:pPr>
+      <w:rPr>
+        <w:rFonts w:ascii="Symbol" w:hAnsi="Symbol" w:hint="default"/>
+      </w:rPr>
+    </w:lvl>
+    <w:lvl w:ilvl="4" w:tplc="04090003" w:tentative="1">
+      <w:start w:val="1"/>
+      <w:numFmt w:val="bullet"/>
+      <w:lvlText w:val="o"/>
+      <w:lvlJc w:val="left"/>
+      <w:pPr>
+        <w:ind w:left="3600" w:hanging="360"/>
+      </w:pPr>
+      <w:rPr>
+        <w:rFonts w:ascii="Courier New" w:hAnsi="Courier New" w:cs="Courier New" w:hint="default"/>
+      </w:rPr>
+    </w:lvl>
+    <w:lvl w:ilvl="5" w:tplc="04090005" w:tentative="1">
+      <w:start w:val="1"/>
+      <w:numFmt w:val="bullet"/>
+      <w:lvlText w:val=""/>
+      <w:lvlJc w:val="left"/>
+      <w:pPr>
+        <w:ind w:left="4320" w:hanging="360"/>
+      </w:pPr>
+      <w:rPr>
+        <w:rFonts w:ascii="Wingdings" w:hAnsi="Wingdings" w:hint="default"/>
+      </w:rPr>
+    </w:lvl>
+    <w:lvl w:ilvl="6" w:tplc="04090001" w:tentative="1">
+      <w:start w:val="1"/>
+      <w:numFmt w:val="bullet"/>
+      <w:lvlText w:val=""/>
+      <w:lvlJc w:val="left"/>
+      <w:pPr>
+        <w:ind w:left="5040" w:hanging="360"/>
+      </w:pPr>
+      <w:rPr>
+        <w:rFonts w:ascii="Symbol" w:hAnsi="Symbol" w:hint="default"/>
+      </w:rPr>
+    </w:lvl>
+    <w:lvl w:ilvl="7" w:tplc="04090003" w:tentative="1">
+      <w:start w:val="1"/>
+      <w:numFmt w:val="bullet"/>
+      <w:lvlText w:val="o"/>
+      <w:lvlJc w:val="left"/>
+      <w:pPr>
+        <w:ind w:left="5760" w:hanging="360"/>
+      </w:pPr>
+      <w:rPr>
+        <w:rFonts w:ascii="Courier New" w:hAnsi="Courier New" w:cs="Courier New" w:hint="default"/>
+      </w:rPr>
+    </w:lvl>
+    <w:lvl w:ilvl="8" w:tplc="04090005" w:tentative="1">
+      <w:start w:val="1"/>
+      <w:numFmt w:val="bullet"/>
+      <w:lvlText w:val=""/>
+      <w:lvlJc w:val="left"/>
+      <w:pPr>
+        <w:ind w:left="6480" w:hanging="360"/>
+      </w:pPr>
+      <w:rPr>
+        <w:rFonts w:ascii="Wingdings" w:hAnsi="Wingdings" w:hint="default"/>
+      </w:rPr>
+    </w:lvl>
+  </w:abstractNum>
+  <w:abstractNum w:abstractNumId="22" w15:restartNumberingAfterBreak="0">
     <w:nsid w:val="309F0040"/>
     <w:multiLevelType w:val="hybridMultilevel"/>
     <w:tmpl w:val="8C16C418"/>
@@ -12415,7 +12554,7 @@
       </w:rPr>
     </w:lvl>
   </w:abstractNum>
-  <w:abstractNum w:abstractNumId="20" w15:restartNumberingAfterBreak="0">
+  <w:abstractNum w:abstractNumId="23" w15:restartNumberingAfterBreak="0">
     <w:nsid w:val="377B3B1B"/>
     <w:multiLevelType w:val="hybridMultilevel"/>
     <w:tmpl w:val="6ECC25C8"/>
@@ -12528,7 +12667,7 @@
       </w:rPr>
     </w:lvl>
   </w:abstractNum>
-  <w:abstractNum w:abstractNumId="21" w15:restartNumberingAfterBreak="0">
+  <w:abstractNum w:abstractNumId="24" w15:restartNumberingAfterBreak="0">
     <w:nsid w:val="389F71BE"/>
     <w:multiLevelType w:val="hybridMultilevel"/>
     <w:tmpl w:val="8BDC2154"/>
@@ -12641,7 +12780,7 @@
       </w:rPr>
     </w:lvl>
   </w:abstractNum>
-  <w:abstractNum w:abstractNumId="22" w15:restartNumberingAfterBreak="0">
+  <w:abstractNum w:abstractNumId="25" w15:restartNumberingAfterBreak="0">
     <w:nsid w:val="3BDE69CE"/>
     <w:multiLevelType w:val="hybridMultilevel"/>
     <w:tmpl w:val="9BD0F8D6"/>
@@ -12754,7 +12893,7 @@
       </w:rPr>
     </w:lvl>
   </w:abstractNum>
-  <w:abstractNum w:abstractNumId="23" w15:restartNumberingAfterBreak="0">
+  <w:abstractNum w:abstractNumId="26" w15:restartNumberingAfterBreak="0">
     <w:nsid w:val="3DD84161"/>
     <w:multiLevelType w:val="hybridMultilevel"/>
     <w:tmpl w:val="E862B0DA"/>
@@ -12867,7 +13006,7 @@
       </w:rPr>
     </w:lvl>
   </w:abstractNum>
-  <w:abstractNum w:abstractNumId="24" w15:restartNumberingAfterBreak="0">
+  <w:abstractNum w:abstractNumId="27" w15:restartNumberingAfterBreak="0">
     <w:nsid w:val="40D57DFB"/>
     <w:multiLevelType w:val="hybridMultilevel"/>
     <w:tmpl w:val="CE7C237C"/>
@@ -12957,7 +13096,7 @@
       </w:pPr>
     </w:lvl>
   </w:abstractNum>
-  <w:abstractNum w:abstractNumId="25" w15:restartNumberingAfterBreak="0">
+  <w:abstractNum w:abstractNumId="28" w15:restartNumberingAfterBreak="0">
     <w:nsid w:val="418C6CE3"/>
     <w:multiLevelType w:val="hybridMultilevel"/>
     <w:tmpl w:val="202216CE"/>
@@ -13072,7 +13211,233 @@
       </w:rPr>
     </w:lvl>
   </w:abstractNum>
-  <w:abstractNum w:abstractNumId="26" w15:restartNumberingAfterBreak="0">
+  <w:abstractNum w:abstractNumId="29" w15:restartNumberingAfterBreak="0">
+    <w:nsid w:val="42FD3384"/>
+    <w:multiLevelType w:val="hybridMultilevel"/>
+    <w:tmpl w:val="0CF2FF84"/>
+    <w:lvl w:ilvl="0" w:tplc="04090001">
+      <w:start w:val="1"/>
+      <w:numFmt w:val="bullet"/>
+      <w:lvlText w:val=""/>
+      <w:lvlJc w:val="left"/>
+      <w:pPr>
+        <w:ind w:left="1440" w:hanging="360"/>
+      </w:pPr>
+      <w:rPr>
+        <w:rFonts w:ascii="Symbol" w:hAnsi="Symbol" w:hint="default"/>
+      </w:rPr>
+    </w:lvl>
+    <w:lvl w:ilvl="1" w:tplc="04090003" w:tentative="1">
+      <w:start w:val="1"/>
+      <w:numFmt w:val="bullet"/>
+      <w:lvlText w:val="o"/>
+      <w:lvlJc w:val="left"/>
+      <w:pPr>
+        <w:ind w:left="2160" w:hanging="360"/>
+      </w:pPr>
+      <w:rPr>
+        <w:rFonts w:ascii="Courier New" w:hAnsi="Courier New" w:cs="Courier New" w:hint="default"/>
+      </w:rPr>
+    </w:lvl>
+    <w:lvl w:ilvl="2" w:tplc="04090005" w:tentative="1">
+      <w:start w:val="1"/>
+      <w:numFmt w:val="bullet"/>
+      <w:lvlText w:val=""/>
+      <w:lvlJc w:val="left"/>
+      <w:pPr>
+        <w:ind w:left="2880" w:hanging="360"/>
+      </w:pPr>
+      <w:rPr>
+        <w:rFonts w:ascii="Wingdings" w:hAnsi="Wingdings" w:hint="default"/>
+      </w:rPr>
+    </w:lvl>
+    <w:lvl w:ilvl="3" w:tplc="04090001" w:tentative="1">
+      <w:start w:val="1"/>
+      <w:numFmt w:val="bullet"/>
+      <w:lvlText w:val=""/>
+      <w:lvlJc w:val="left"/>
+      <w:pPr>
+        <w:ind w:left="3600" w:hanging="360"/>
+      </w:pPr>
+      <w:rPr>
+        <w:rFonts w:ascii="Symbol" w:hAnsi="Symbol" w:hint="default"/>
+      </w:rPr>
+    </w:lvl>
+    <w:lvl w:ilvl="4" w:tplc="04090003" w:tentative="1">
+      <w:start w:val="1"/>
+      <w:numFmt w:val="bullet"/>
+      <w:lvlText w:val="o"/>
+      <w:lvlJc w:val="left"/>
+      <w:pPr>
+        <w:ind w:left="4320" w:hanging="360"/>
+      </w:pPr>
+      <w:rPr>
+        <w:rFonts w:ascii="Courier New" w:hAnsi="Courier New" w:cs="Courier New" w:hint="default"/>
+      </w:rPr>
+    </w:lvl>
+    <w:lvl w:ilvl="5" w:tplc="04090005" w:tentative="1">
+      <w:start w:val="1"/>
+      <w:numFmt w:val="bullet"/>
+      <w:lvlText w:val=""/>
+      <w:lvlJc w:val="left"/>
+      <w:pPr>
+        <w:ind w:left="5040" w:hanging="360"/>
+      </w:pPr>
+      <w:rPr>
+        <w:rFonts w:ascii="Wingdings" w:hAnsi="Wingdings" w:hint="default"/>
+      </w:rPr>
+    </w:lvl>
+    <w:lvl w:ilvl="6" w:tplc="04090001" w:tentative="1">
+      <w:start w:val="1"/>
+      <w:numFmt w:val="bullet"/>
+      <w:lvlText w:val=""/>
+      <w:lvlJc w:val="left"/>
+      <w:pPr>
+        <w:ind w:left="5760" w:hanging="360"/>
+      </w:pPr>
+      <w:rPr>
+        <w:rFonts w:ascii="Symbol" w:hAnsi="Symbol" w:hint="default"/>
+      </w:rPr>
+    </w:lvl>
+    <w:lvl w:ilvl="7" w:tplc="04090003" w:tentative="1">
+      <w:start w:val="1"/>
+      <w:numFmt w:val="bullet"/>
+      <w:lvlText w:val="o"/>
+      <w:lvlJc w:val="left"/>
+      <w:pPr>
+        <w:ind w:left="6480" w:hanging="360"/>
+      </w:pPr>
+      <w:rPr>
+        <w:rFonts w:ascii="Courier New" w:hAnsi="Courier New" w:cs="Courier New" w:hint="default"/>
+      </w:rPr>
+    </w:lvl>
+    <w:lvl w:ilvl="8" w:tplc="04090005" w:tentative="1">
+      <w:start w:val="1"/>
+      <w:numFmt w:val="bullet"/>
+      <w:lvlText w:val=""/>
+      <w:lvlJc w:val="left"/>
+      <w:pPr>
+        <w:ind w:left="7200" w:hanging="360"/>
+      </w:pPr>
+      <w:rPr>
+        <w:rFonts w:ascii="Wingdings" w:hAnsi="Wingdings" w:hint="default"/>
+      </w:rPr>
+    </w:lvl>
+  </w:abstractNum>
+  <w:abstractNum w:abstractNumId="30" w15:restartNumberingAfterBreak="0">
+    <w:nsid w:val="43652D57"/>
+    <w:multiLevelType w:val="multilevel"/>
+    <w:tmpl w:val="3210026C"/>
+    <w:lvl w:ilvl="0">
+      <w:start w:val="4"/>
+      <w:numFmt w:val="decimal"/>
+      <w:lvlText w:val="%1"/>
+      <w:lvlJc w:val="left"/>
+      <w:pPr>
+        <w:ind w:left="360" w:hanging="360"/>
+      </w:pPr>
+      <w:rPr>
+        <w:rFonts w:hint="default"/>
+      </w:rPr>
+    </w:lvl>
+    <w:lvl w:ilvl="1">
+      <w:start w:val="2"/>
+      <w:numFmt w:val="decimal"/>
+      <w:lvlText w:val="%1.%2"/>
+      <w:lvlJc w:val="left"/>
+      <w:pPr>
+        <w:ind w:left="720" w:hanging="360"/>
+      </w:pPr>
+      <w:rPr>
+        <w:rFonts w:hint="default"/>
+      </w:rPr>
+    </w:lvl>
+    <w:lvl w:ilvl="2">
+      <w:start w:val="1"/>
+      <w:numFmt w:val="decimal"/>
+      <w:lvlText w:val="%1.%2.%3"/>
+      <w:lvlJc w:val="left"/>
+      <w:pPr>
+        <w:ind w:left="1440" w:hanging="720"/>
+      </w:pPr>
+      <w:rPr>
+        <w:rFonts w:hint="default"/>
+      </w:rPr>
+    </w:lvl>
+    <w:lvl w:ilvl="3">
+      <w:start w:val="1"/>
+      <w:numFmt w:val="decimal"/>
+      <w:lvlText w:val="%1.%2.%3.%4"/>
+      <w:lvlJc w:val="left"/>
+      <w:pPr>
+        <w:ind w:left="1800" w:hanging="720"/>
+      </w:pPr>
+      <w:rPr>
+        <w:rFonts w:hint="default"/>
+      </w:rPr>
+    </w:lvl>
+    <w:lvl w:ilvl="4">
+      <w:start w:val="1"/>
+      <w:numFmt w:val="decimal"/>
+      <w:lvlText w:val="%1.%2.%3.%4.%5"/>
+      <w:lvlJc w:val="left"/>
+      <w:pPr>
+        <w:ind w:left="2520" w:hanging="1080"/>
+      </w:pPr>
+      <w:rPr>
+        <w:rFonts w:hint="default"/>
+      </w:rPr>
+    </w:lvl>
+    <w:lvl w:ilvl="5">
+      <w:start w:val="1"/>
+      <w:numFmt w:val="decimal"/>
+      <w:lvlText w:val="%1.%2.%3.%4.%5.%6"/>
+      <w:lvlJc w:val="left"/>
+      <w:pPr>
+        <w:ind w:left="3240" w:hanging="1440"/>
+      </w:pPr>
+      <w:rPr>
+        <w:rFonts w:hint="default"/>
+      </w:rPr>
+    </w:lvl>
+    <w:lvl w:ilvl="6">
+      <w:start w:val="1"/>
+      <w:numFmt w:val="decimal"/>
+      <w:lvlText w:val="%1.%2.%3.%4.%5.%6.%7"/>
+      <w:lvlJc w:val="left"/>
+      <w:pPr>
+        <w:ind w:left="3600" w:hanging="1440"/>
+      </w:pPr>
+      <w:rPr>
+        <w:rFonts w:hint="default"/>
+      </w:rPr>
+    </w:lvl>
+    <w:lvl w:ilvl="7">
+      <w:start w:val="1"/>
+      <w:numFmt w:val="decimal"/>
+      <w:lvlText w:val="%1.%2.%3.%4.%5.%6.%7.%8"/>
+      <w:lvlJc w:val="left"/>
+      <w:pPr>
+        <w:ind w:left="4320" w:hanging="1800"/>
+      </w:pPr>
+      <w:rPr>
+        <w:rFonts w:hint="default"/>
+      </w:rPr>
+    </w:lvl>
+    <w:lvl w:ilvl="8">
+      <w:start w:val="1"/>
+      <w:numFmt w:val="decimal"/>
+      <w:lvlText w:val="%1.%2.%3.%4.%5.%6.%7.%8.%9"/>
+      <w:lvlJc w:val="left"/>
+      <w:pPr>
+        <w:ind w:left="4680" w:hanging="1800"/>
+      </w:pPr>
+      <w:rPr>
+        <w:rFonts w:hint="default"/>
+      </w:rPr>
+    </w:lvl>
+  </w:abstractNum>
+  <w:abstractNum w:abstractNumId="31" w15:restartNumberingAfterBreak="0">
     <w:nsid w:val="49213D64"/>
     <w:multiLevelType w:val="hybridMultilevel"/>
     <w:tmpl w:val="D6C26CC6"/>
@@ -13185,7 +13550,7 @@
       </w:rPr>
     </w:lvl>
   </w:abstractNum>
-  <w:abstractNum w:abstractNumId="27" w15:restartNumberingAfterBreak="0">
+  <w:abstractNum w:abstractNumId="32" w15:restartNumberingAfterBreak="0">
     <w:nsid w:val="52F6626D"/>
     <w:multiLevelType w:val="multilevel"/>
     <w:tmpl w:val="77243E38"/>
@@ -13298,11 +13663,11 @@
       </w:rPr>
     </w:lvl>
   </w:abstractNum>
-  <w:abstractNum w:abstractNumId="28" w15:restartNumberingAfterBreak="0">
+  <w:abstractNum w:abstractNumId="33" w15:restartNumberingAfterBreak="0">
     <w:nsid w:val="57DD05C7"/>
     <w:multiLevelType w:val="hybridMultilevel"/>
-    <w:tmpl w:val="A6BCFDE0"/>
-    <w:lvl w:ilvl="0" w:tplc="1AD49EF8">
+    <w:tmpl w:val="346EEF82"/>
+    <w:lvl w:ilvl="0" w:tplc="D50E2CF6">
       <w:start w:val="1"/>
       <w:numFmt w:val="decimal"/>
       <w:lvlText w:val="%1."/>
@@ -13311,7 +13676,7 @@
         <w:ind w:left="720" w:hanging="360"/>
       </w:pPr>
       <w:rPr>
-        <w:rFonts w:hint="default"/>
+        <w:rFonts w:ascii="Times New Roman" w:eastAsia="Times New Roman" w:hAnsi="Times New Roman" w:cs="Times New Roman"/>
         <w:b/>
       </w:rPr>
     </w:lvl>
@@ -13388,7 +13753,7 @@
       </w:pPr>
     </w:lvl>
   </w:abstractNum>
-  <w:abstractNum w:abstractNumId="29" w15:restartNumberingAfterBreak="0">
+  <w:abstractNum w:abstractNumId="34" w15:restartNumberingAfterBreak="0">
     <w:nsid w:val="57E64ED8"/>
     <w:multiLevelType w:val="hybridMultilevel"/>
     <w:tmpl w:val="14EE4D2C"/>
@@ -13501,7 +13866,7 @@
       </w:rPr>
     </w:lvl>
   </w:abstractNum>
-  <w:abstractNum w:abstractNumId="30" w15:restartNumberingAfterBreak="0">
+  <w:abstractNum w:abstractNumId="35" w15:restartNumberingAfterBreak="0">
     <w:nsid w:val="57EA7596"/>
     <w:multiLevelType w:val="hybridMultilevel"/>
     <w:tmpl w:val="AE06A920"/>
@@ -13614,7 +13979,7 @@
       </w:rPr>
     </w:lvl>
   </w:abstractNum>
-  <w:abstractNum w:abstractNumId="31" w15:restartNumberingAfterBreak="0">
+  <w:abstractNum w:abstractNumId="36" w15:restartNumberingAfterBreak="0">
     <w:nsid w:val="58BA2D30"/>
     <w:multiLevelType w:val="hybridMultilevel"/>
     <w:tmpl w:val="9716D438"/>
@@ -13727,7 +14092,7 @@
       </w:rPr>
     </w:lvl>
   </w:abstractNum>
-  <w:abstractNum w:abstractNumId="32" w15:restartNumberingAfterBreak="0">
+  <w:abstractNum w:abstractNumId="37" w15:restartNumberingAfterBreak="0">
     <w:nsid w:val="5CAE4C0C"/>
     <w:multiLevelType w:val="hybridMultilevel"/>
     <w:tmpl w:val="5EEAD26E"/>
@@ -13840,7 +14205,233 @@
       </w:rPr>
     </w:lvl>
   </w:abstractNum>
-  <w:abstractNum w:abstractNumId="33" w15:restartNumberingAfterBreak="0">
+  <w:abstractNum w:abstractNumId="38" w15:restartNumberingAfterBreak="0">
+    <w:nsid w:val="5EBB6E48"/>
+    <w:multiLevelType w:val="multilevel"/>
+    <w:tmpl w:val="22DCA782"/>
+    <w:lvl w:ilvl="0">
+      <w:start w:val="4"/>
+      <w:numFmt w:val="decimal"/>
+      <w:lvlText w:val="%1."/>
+      <w:lvlJc w:val="left"/>
+      <w:pPr>
+        <w:ind w:left="390" w:hanging="390"/>
+      </w:pPr>
+      <w:rPr>
+        <w:rFonts w:hint="default"/>
+      </w:rPr>
+    </w:lvl>
+    <w:lvl w:ilvl="1">
+      <w:start w:val="1"/>
+      <w:numFmt w:val="decimal"/>
+      <w:lvlText w:val="%1.%2."/>
+      <w:lvlJc w:val="left"/>
+      <w:pPr>
+        <w:ind w:left="1080" w:hanging="720"/>
+      </w:pPr>
+      <w:rPr>
+        <w:rFonts w:hint="default"/>
+      </w:rPr>
+    </w:lvl>
+    <w:lvl w:ilvl="2">
+      <w:start w:val="1"/>
+      <w:numFmt w:val="decimal"/>
+      <w:lvlText w:val="%1.%2.%3."/>
+      <w:lvlJc w:val="left"/>
+      <w:pPr>
+        <w:ind w:left="1440" w:hanging="720"/>
+      </w:pPr>
+      <w:rPr>
+        <w:rFonts w:hint="default"/>
+      </w:rPr>
+    </w:lvl>
+    <w:lvl w:ilvl="3">
+      <w:start w:val="1"/>
+      <w:numFmt w:val="decimal"/>
+      <w:lvlText w:val="%1.%2.%3.%4."/>
+      <w:lvlJc w:val="left"/>
+      <w:pPr>
+        <w:ind w:left="2160" w:hanging="1080"/>
+      </w:pPr>
+      <w:rPr>
+        <w:rFonts w:hint="default"/>
+      </w:rPr>
+    </w:lvl>
+    <w:lvl w:ilvl="4">
+      <w:start w:val="1"/>
+      <w:numFmt w:val="decimal"/>
+      <w:lvlText w:val="%1.%2.%3.%4.%5."/>
+      <w:lvlJc w:val="left"/>
+      <w:pPr>
+        <w:ind w:left="2520" w:hanging="1080"/>
+      </w:pPr>
+      <w:rPr>
+        <w:rFonts w:hint="default"/>
+      </w:rPr>
+    </w:lvl>
+    <w:lvl w:ilvl="5">
+      <w:start w:val="1"/>
+      <w:numFmt w:val="decimal"/>
+      <w:lvlText w:val="%1.%2.%3.%4.%5.%6."/>
+      <w:lvlJc w:val="left"/>
+      <w:pPr>
+        <w:ind w:left="3240" w:hanging="1440"/>
+      </w:pPr>
+      <w:rPr>
+        <w:rFonts w:hint="default"/>
+      </w:rPr>
+    </w:lvl>
+    <w:lvl w:ilvl="6">
+      <w:start w:val="1"/>
+      <w:numFmt w:val="decimal"/>
+      <w:lvlText w:val="%1.%2.%3.%4.%5.%6.%7."/>
+      <w:lvlJc w:val="left"/>
+      <w:pPr>
+        <w:ind w:left="3600" w:hanging="1440"/>
+      </w:pPr>
+      <w:rPr>
+        <w:rFonts w:hint="default"/>
+      </w:rPr>
+    </w:lvl>
+    <w:lvl w:ilvl="7">
+      <w:start w:val="1"/>
+      <w:numFmt w:val="decimal"/>
+      <w:lvlText w:val="%1.%2.%3.%4.%5.%6.%7.%8."/>
+      <w:lvlJc w:val="left"/>
+      <w:pPr>
+        <w:ind w:left="4320" w:hanging="1800"/>
+      </w:pPr>
+      <w:rPr>
+        <w:rFonts w:hint="default"/>
+      </w:rPr>
+    </w:lvl>
+    <w:lvl w:ilvl="8">
+      <w:start w:val="1"/>
+      <w:numFmt w:val="decimal"/>
+      <w:lvlText w:val="%1.%2.%3.%4.%5.%6.%7.%8.%9."/>
+      <w:lvlJc w:val="left"/>
+      <w:pPr>
+        <w:ind w:left="4680" w:hanging="1800"/>
+      </w:pPr>
+      <w:rPr>
+        <w:rFonts w:hint="default"/>
+      </w:rPr>
+    </w:lvl>
+  </w:abstractNum>
+  <w:abstractNum w:abstractNumId="39" w15:restartNumberingAfterBreak="0">
+    <w:nsid w:val="640731E0"/>
+    <w:multiLevelType w:val="hybridMultilevel"/>
+    <w:tmpl w:val="473E9AE8"/>
+    <w:lvl w:ilvl="0" w:tplc="04090001">
+      <w:start w:val="1"/>
+      <w:numFmt w:val="bullet"/>
+      <w:lvlText w:val=""/>
+      <w:lvlJc w:val="left"/>
+      <w:pPr>
+        <w:ind w:left="1440" w:hanging="360"/>
+      </w:pPr>
+      <w:rPr>
+        <w:rFonts w:ascii="Symbol" w:hAnsi="Symbol" w:hint="default"/>
+      </w:rPr>
+    </w:lvl>
+    <w:lvl w:ilvl="1" w:tplc="04090003" w:tentative="1">
+      <w:start w:val="1"/>
+      <w:numFmt w:val="bullet"/>
+      <w:lvlText w:val="o"/>
+      <w:lvlJc w:val="left"/>
+      <w:pPr>
+        <w:ind w:left="2160" w:hanging="360"/>
+      </w:pPr>
+      <w:rPr>
+        <w:rFonts w:ascii="Courier New" w:hAnsi="Courier New" w:cs="Courier New" w:hint="default"/>
+      </w:rPr>
+    </w:lvl>
+    <w:lvl w:ilvl="2" w:tplc="04090005" w:tentative="1">
+      <w:start w:val="1"/>
+      <w:numFmt w:val="bullet"/>
+      <w:lvlText w:val=""/>
+      <w:lvlJc w:val="left"/>
+      <w:pPr>
+        <w:ind w:left="2880" w:hanging="360"/>
+      </w:pPr>
+      <w:rPr>
+        <w:rFonts w:ascii="Wingdings" w:hAnsi="Wingdings" w:hint="default"/>
+      </w:rPr>
+    </w:lvl>
+    <w:lvl w:ilvl="3" w:tplc="04090001" w:tentative="1">
+      <w:start w:val="1"/>
+      <w:numFmt w:val="bullet"/>
+      <w:lvlText w:val=""/>
+      <w:lvlJc w:val="left"/>
+      <w:pPr>
+        <w:ind w:left="3600" w:hanging="360"/>
+      </w:pPr>
+      <w:rPr>
+        <w:rFonts w:ascii="Symbol" w:hAnsi="Symbol" w:hint="default"/>
+      </w:rPr>
+    </w:lvl>
+    <w:lvl w:ilvl="4" w:tplc="04090003" w:tentative="1">
+      <w:start w:val="1"/>
+      <w:numFmt w:val="bullet"/>
+      <w:lvlText w:val="o"/>
+      <w:lvlJc w:val="left"/>
+      <w:pPr>
+        <w:ind w:left="4320" w:hanging="360"/>
+      </w:pPr>
+      <w:rPr>
+        <w:rFonts w:ascii="Courier New" w:hAnsi="Courier New" w:cs="Courier New" w:hint="default"/>
+      </w:rPr>
+    </w:lvl>
+    <w:lvl w:ilvl="5" w:tplc="04090005" w:tentative="1">
+      <w:start w:val="1"/>
+      <w:numFmt w:val="bullet"/>
+      <w:lvlText w:val=""/>
+      <w:lvlJc w:val="left"/>
+      <w:pPr>
+        <w:ind w:left="5040" w:hanging="360"/>
+      </w:pPr>
+      <w:rPr>
+        <w:rFonts w:ascii="Wingdings" w:hAnsi="Wingdings" w:hint="default"/>
+      </w:rPr>
+    </w:lvl>
+    <w:lvl w:ilvl="6" w:tplc="04090001" w:tentative="1">
+      <w:start w:val="1"/>
+      <w:numFmt w:val="bullet"/>
+      <w:lvlText w:val=""/>
+      <w:lvlJc w:val="left"/>
+      <w:pPr>
+        <w:ind w:left="5760" w:hanging="360"/>
+      </w:pPr>
+      <w:rPr>
+        <w:rFonts w:ascii="Symbol" w:hAnsi="Symbol" w:hint="default"/>
+      </w:rPr>
+    </w:lvl>
+    <w:lvl w:ilvl="7" w:tplc="04090003" w:tentative="1">
+      <w:start w:val="1"/>
+      <w:numFmt w:val="bullet"/>
+      <w:lvlText w:val="o"/>
+      <w:lvlJc w:val="left"/>
+      <w:pPr>
+        <w:ind w:left="6480" w:hanging="360"/>
+      </w:pPr>
+      <w:rPr>
+        <w:rFonts w:ascii="Courier New" w:hAnsi="Courier New" w:cs="Courier New" w:hint="default"/>
+      </w:rPr>
+    </w:lvl>
+    <w:lvl w:ilvl="8" w:tplc="04090005" w:tentative="1">
+      <w:start w:val="1"/>
+      <w:numFmt w:val="bullet"/>
+      <w:lvlText w:val=""/>
+      <w:lvlJc w:val="left"/>
+      <w:pPr>
+        <w:ind w:left="7200" w:hanging="360"/>
+      </w:pPr>
+      <w:rPr>
+        <w:rFonts w:ascii="Wingdings" w:hAnsi="Wingdings" w:hint="default"/>
+      </w:rPr>
+    </w:lvl>
+  </w:abstractNum>
+  <w:abstractNum w:abstractNumId="40" w15:restartNumberingAfterBreak="0">
     <w:nsid w:val="6A87030D"/>
     <w:multiLevelType w:val="multilevel"/>
     <w:tmpl w:val="B88A2544"/>
@@ -13954,7 +14545,7 @@
       </w:rPr>
     </w:lvl>
   </w:abstractNum>
-  <w:abstractNum w:abstractNumId="34" w15:restartNumberingAfterBreak="0">
+  <w:abstractNum w:abstractNumId="41" w15:restartNumberingAfterBreak="0">
     <w:nsid w:val="6ABB67C9"/>
     <w:multiLevelType w:val="hybridMultilevel"/>
     <w:tmpl w:val="91061AD0"/>
@@ -14040,7 +14631,93 @@
       </w:pPr>
     </w:lvl>
   </w:abstractNum>
-  <w:abstractNum w:abstractNumId="35" w15:restartNumberingAfterBreak="0">
+  <w:abstractNum w:abstractNumId="42" w15:restartNumberingAfterBreak="0">
+    <w:nsid w:val="6D0A5677"/>
+    <w:multiLevelType w:val="hybridMultilevel"/>
+    <w:tmpl w:val="D7EAB4A6"/>
+    <w:lvl w:ilvl="0" w:tplc="0409000F">
+      <w:start w:val="1"/>
+      <w:numFmt w:val="decimal"/>
+      <w:lvlText w:val="%1."/>
+      <w:lvlJc w:val="left"/>
+      <w:pPr>
+        <w:ind w:left="720" w:hanging="360"/>
+      </w:pPr>
+    </w:lvl>
+    <w:lvl w:ilvl="1" w:tplc="04090019" w:tentative="1">
+      <w:start w:val="1"/>
+      <w:numFmt w:val="lowerLetter"/>
+      <w:lvlText w:val="%2."/>
+      <w:lvlJc w:val="left"/>
+      <w:pPr>
+        <w:ind w:left="1440" w:hanging="360"/>
+      </w:pPr>
+    </w:lvl>
+    <w:lvl w:ilvl="2" w:tplc="0409001B" w:tentative="1">
+      <w:start w:val="1"/>
+      <w:numFmt w:val="lowerRoman"/>
+      <w:lvlText w:val="%3."/>
+      <w:lvlJc w:val="right"/>
+      <w:pPr>
+        <w:ind w:left="2160" w:hanging="180"/>
+      </w:pPr>
+    </w:lvl>
+    <w:lvl w:ilvl="3" w:tplc="0409000F" w:tentative="1">
+      <w:start w:val="1"/>
+      <w:numFmt w:val="decimal"/>
+      <w:lvlText w:val="%4."/>
+      <w:lvlJc w:val="left"/>
+      <w:pPr>
+        <w:ind w:left="2880" w:hanging="360"/>
+      </w:pPr>
+    </w:lvl>
+    <w:lvl w:ilvl="4" w:tplc="04090019" w:tentative="1">
+      <w:start w:val="1"/>
+      <w:numFmt w:val="lowerLetter"/>
+      <w:lvlText w:val="%5."/>
+      <w:lvlJc w:val="left"/>
+      <w:pPr>
+        <w:ind w:left="3600" w:hanging="360"/>
+      </w:pPr>
+    </w:lvl>
+    <w:lvl w:ilvl="5" w:tplc="0409001B" w:tentative="1">
+      <w:start w:val="1"/>
+      <w:numFmt w:val="lowerRoman"/>
+      <w:lvlText w:val="%6."/>
+      <w:lvlJc w:val="right"/>
+      <w:pPr>
+        <w:ind w:left="4320" w:hanging="180"/>
+      </w:pPr>
+    </w:lvl>
+    <w:lvl w:ilvl="6" w:tplc="0409000F" w:tentative="1">
+      <w:start w:val="1"/>
+      <w:numFmt w:val="decimal"/>
+      <w:lvlText w:val="%7."/>
+      <w:lvlJc w:val="left"/>
+      <w:pPr>
+        <w:ind w:left="5040" w:hanging="360"/>
+      </w:pPr>
+    </w:lvl>
+    <w:lvl w:ilvl="7" w:tplc="04090019" w:tentative="1">
+      <w:start w:val="1"/>
+      <w:numFmt w:val="lowerLetter"/>
+      <w:lvlText w:val="%8."/>
+      <w:lvlJc w:val="left"/>
+      <w:pPr>
+        <w:ind w:left="5760" w:hanging="360"/>
+      </w:pPr>
+    </w:lvl>
+    <w:lvl w:ilvl="8" w:tplc="0409001B" w:tentative="1">
+      <w:start w:val="1"/>
+      <w:numFmt w:val="lowerRoman"/>
+      <w:lvlText w:val="%9."/>
+      <w:lvlJc w:val="right"/>
+      <w:pPr>
+        <w:ind w:left="6480" w:hanging="180"/>
+      </w:pPr>
+    </w:lvl>
+  </w:abstractNum>
+  <w:abstractNum w:abstractNumId="43" w15:restartNumberingAfterBreak="0">
     <w:nsid w:val="6DA77DCA"/>
     <w:multiLevelType w:val="hybridMultilevel"/>
     <w:tmpl w:val="EBFCA6CE"/>
@@ -14153,7 +14830,7 @@
       </w:rPr>
     </w:lvl>
   </w:abstractNum>
-  <w:abstractNum w:abstractNumId="36" w15:restartNumberingAfterBreak="0">
+  <w:abstractNum w:abstractNumId="44" w15:restartNumberingAfterBreak="0">
     <w:nsid w:val="6E7A12BE"/>
     <w:multiLevelType w:val="hybridMultilevel"/>
     <w:tmpl w:val="5F6E7848"/>
@@ -14266,7 +14943,7 @@
       </w:rPr>
     </w:lvl>
   </w:abstractNum>
-  <w:abstractNum w:abstractNumId="37" w15:restartNumberingAfterBreak="0">
+  <w:abstractNum w:abstractNumId="45" w15:restartNumberingAfterBreak="0">
     <w:nsid w:val="703E5404"/>
     <w:multiLevelType w:val="hybridMultilevel"/>
     <w:tmpl w:val="A600DB3C"/>
@@ -14379,7 +15056,7 @@
       </w:rPr>
     </w:lvl>
   </w:abstractNum>
-  <w:abstractNum w:abstractNumId="38" w15:restartNumberingAfterBreak="0">
+  <w:abstractNum w:abstractNumId="46" w15:restartNumberingAfterBreak="0">
     <w:nsid w:val="704132CF"/>
     <w:multiLevelType w:val="hybridMultilevel"/>
     <w:tmpl w:val="DB1C3B48"/>
@@ -14492,7 +15169,7 @@
       </w:rPr>
     </w:lvl>
   </w:abstractNum>
-  <w:abstractNum w:abstractNumId="39" w15:restartNumberingAfterBreak="0">
+  <w:abstractNum w:abstractNumId="47" w15:restartNumberingAfterBreak="0">
     <w:nsid w:val="747B6340"/>
     <w:multiLevelType w:val="hybridMultilevel"/>
     <w:tmpl w:val="C074923E"/>
@@ -14606,124 +15283,148 @@
     </w:lvl>
   </w:abstractNum>
   <w:num w:numId="1">
-    <w:abstractNumId w:val="7"/>
+    <w:abstractNumId w:val="8"/>
   </w:num>
   <w:num w:numId="2">
-    <w:abstractNumId w:val="31"/>
+    <w:abstractNumId w:val="36"/>
   </w:num>
   <w:num w:numId="3">
-    <w:abstractNumId w:val="24"/>
+    <w:abstractNumId w:val="27"/>
   </w:num>
   <w:num w:numId="4">
-    <w:abstractNumId w:val="8"/>
+    <w:abstractNumId w:val="9"/>
   </w:num>
   <w:num w:numId="5">
-    <w:abstractNumId w:val="4"/>
+    <w:abstractNumId w:val="5"/>
   </w:num>
   <w:num w:numId="6">
-    <w:abstractNumId w:val="9"/>
+    <w:abstractNumId w:val="10"/>
   </w:num>
   <w:num w:numId="7">
-    <w:abstractNumId w:val="22"/>
+    <w:abstractNumId w:val="25"/>
   </w:num>
   <w:num w:numId="8">
-    <w:abstractNumId w:val="20"/>
+    <w:abstractNumId w:val="23"/>
   </w:num>
   <w:num w:numId="9">
-    <w:abstractNumId w:val="14"/>
+    <w:abstractNumId w:val="16"/>
   </w:num>
   <w:num w:numId="10">
-    <w:abstractNumId w:val="37"/>
+    <w:abstractNumId w:val="45"/>
   </w:num>
   <w:num w:numId="11">
-    <w:abstractNumId w:val="16"/>
+    <w:abstractNumId w:val="18"/>
   </w:num>
   <w:num w:numId="12">
     <w:abstractNumId w:val="1"/>
   </w:num>
   <w:num w:numId="13">
-    <w:abstractNumId w:val="19"/>
+    <w:abstractNumId w:val="22"/>
   </w:num>
   <w:num w:numId="14">
-    <w:abstractNumId w:val="5"/>
+    <w:abstractNumId w:val="6"/>
   </w:num>
   <w:num w:numId="15">
-    <w:abstractNumId w:val="21"/>
+    <w:abstractNumId w:val="24"/>
   </w:num>
   <w:num w:numId="16">
-    <w:abstractNumId w:val="38"/>
+    <w:abstractNumId w:val="46"/>
   </w:num>
   <w:num w:numId="17">
-    <w:abstractNumId w:val="13"/>
+    <w:abstractNumId w:val="15"/>
   </w:num>
   <w:num w:numId="18">
-    <w:abstractNumId w:val="2"/>
+    <w:abstractNumId w:val="3"/>
   </w:num>
   <w:num w:numId="19">
+    <w:abstractNumId w:val="12"/>
+  </w:num>
+  <w:num w:numId="20">
+    <w:abstractNumId w:val="33"/>
+  </w:num>
+  <w:num w:numId="21">
+    <w:abstractNumId w:val="26"/>
+  </w:num>
+  <w:num w:numId="22">
+    <w:abstractNumId w:val="28"/>
+  </w:num>
+  <w:num w:numId="23">
+    <w:abstractNumId w:val="32"/>
+  </w:num>
+  <w:num w:numId="24">
+    <w:abstractNumId w:val="44"/>
+  </w:num>
+  <w:num w:numId="25">
+    <w:abstractNumId w:val="7"/>
+  </w:num>
+  <w:num w:numId="26">
+    <w:abstractNumId w:val="37"/>
+  </w:num>
+  <w:num w:numId="27">
+    <w:abstractNumId w:val="34"/>
+  </w:num>
+  <w:num w:numId="28">
     <w:abstractNumId w:val="11"/>
   </w:num>
-  <w:num w:numId="20">
-    <w:abstractNumId w:val="28"/>
-  </w:num>
-  <w:num w:numId="21">
-    <w:abstractNumId w:val="23"/>
-  </w:num>
-  <w:num w:numId="22">
-    <w:abstractNumId w:val="25"/>
-  </w:num>
-  <w:num w:numId="23">
-    <w:abstractNumId w:val="27"/>
-  </w:num>
-  <w:num w:numId="24">
-    <w:abstractNumId w:val="36"/>
-  </w:num>
-  <w:num w:numId="25">
-    <w:abstractNumId w:val="6"/>
-  </w:num>
-  <w:num w:numId="26">
-    <w:abstractNumId w:val="32"/>
-  </w:num>
-  <w:num w:numId="27">
-    <w:abstractNumId w:val="29"/>
-  </w:num>
-  <w:num w:numId="28">
-    <w:abstractNumId w:val="10"/>
-  </w:num>
   <w:num w:numId="29">
-    <w:abstractNumId w:val="35"/>
+    <w:abstractNumId w:val="43"/>
   </w:num>
   <w:num w:numId="30">
-    <w:abstractNumId w:val="33"/>
+    <w:abstractNumId w:val="40"/>
   </w:num>
   <w:num w:numId="31">
-    <w:abstractNumId w:val="39"/>
+    <w:abstractNumId w:val="47"/>
   </w:num>
   <w:num w:numId="32">
-    <w:abstractNumId w:val="15"/>
+    <w:abstractNumId w:val="17"/>
   </w:num>
   <w:num w:numId="33">
-    <w:abstractNumId w:val="34"/>
+    <w:abstractNumId w:val="41"/>
   </w:num>
   <w:num w:numId="34">
-    <w:abstractNumId w:val="18"/>
+    <w:abstractNumId w:val="20"/>
   </w:num>
   <w:num w:numId="35">
     <w:abstractNumId w:val="0"/>
   </w:num>
   <w:num w:numId="36">
-    <w:abstractNumId w:val="12"/>
+    <w:abstractNumId w:val="14"/>
   </w:num>
   <w:num w:numId="37">
-    <w:abstractNumId w:val="26"/>
+    <w:abstractNumId w:val="31"/>
   </w:num>
   <w:num w:numId="38">
-    <w:abstractNumId w:val="3"/>
+    <w:abstractNumId w:val="4"/>
   </w:num>
   <w:num w:numId="39">
+    <w:abstractNumId w:val="35"/>
+  </w:num>
+  <w:num w:numId="40">
+    <w:abstractNumId w:val="19"/>
+  </w:num>
+  <w:num w:numId="41">
+    <w:abstractNumId w:val="39"/>
+  </w:num>
+  <w:num w:numId="42">
+    <w:abstractNumId w:val="21"/>
+  </w:num>
+  <w:num w:numId="43">
+    <w:abstractNumId w:val="2"/>
+  </w:num>
+  <w:num w:numId="44">
+    <w:abstractNumId w:val="42"/>
+  </w:num>
+  <w:num w:numId="45">
+    <w:abstractNumId w:val="38"/>
+  </w:num>
+  <w:num w:numId="46">
     <w:abstractNumId w:val="30"/>
   </w:num>
-  <w:num w:numId="40">
-    <w:abstractNumId w:val="17"/>
+  <w:num w:numId="47">
+    <w:abstractNumId w:val="13"/>
+  </w:num>
+  <w:num w:numId="48">
+    <w:abstractNumId w:val="29"/>
   </w:num>
   <w:numIdMacAtCleanup w:val="19"/>
 </w:numbering>
@@ -16395,7 +17096,7 @@
 </file>
 
 <file path=customXml/itemProps1.xml><?xml version="1.0" encoding="utf-8"?>
-<ds:datastoreItem xmlns:ds="http://schemas.openxmlformats.org/officeDocument/2006/customXml" ds:itemID="{BCD2AA39-7C69-4096-A74F-B682BCB0D507}">
+<ds:datastoreItem xmlns:ds="http://schemas.openxmlformats.org/officeDocument/2006/customXml" ds:itemID="{213CCAC6-95D6-4908-A8E7-C359D4CF76F9}">
   <ds:schemaRefs>
     <ds:schemaRef ds:uri="http://schemas.openxmlformats.org/officeDocument/2006/bibliography"/>
   </ds:schemaRefs>

</xml_diff>